<commit_message>
Updated basics file and added seed file
</commit_message>
<xml_diff>
--- a/Database Tutorials/Basics.docx
+++ b/Database Tutorials/Basics.docx
@@ -1,6 +1,6 @@
 
 <file path=word/document.xml><?xml version="1.0" encoding="utf-8"?>
-<w:document xmlns:ve="http://schemas.openxmlformats.org/markup-compatibility/2006" xmlns:o="urn:schemas-microsoft-com:office:office" xmlns:r="http://schemas.openxmlformats.org/officeDocument/2006/relationships" xmlns:m="http://schemas.openxmlformats.org/officeDocument/2006/math" xmlns:v="urn:schemas-microsoft-com:vml" xmlns:wp="http://schemas.openxmlformats.org/drawingml/2006/wordprocessingDrawing" xmlns:w10="urn:schemas-microsoft-com:office:word" xmlns:w="http://schemas.openxmlformats.org/wordprocessingml/2006/main" xmlns:wne="http://schemas.microsoft.com/office/word/2006/wordml">
+<w:document xmlns:wpc="http://schemas.microsoft.com/office/word/2010/wordprocessingCanvas" xmlns:cx="http://schemas.microsoft.com/office/drawing/2014/chartex" xmlns:cx1="http://schemas.microsoft.com/office/drawing/2015/9/8/chartex" xmlns:cx2="http://schemas.microsoft.com/office/drawing/2015/10/21/chartex" xmlns:cx3="http://schemas.microsoft.com/office/drawing/2016/5/9/chartex" xmlns:cx4="http://schemas.microsoft.com/office/drawing/2016/5/10/chartex" xmlns:cx5="http://schemas.microsoft.com/office/drawing/2016/5/11/chartex" xmlns:cx6="http://schemas.microsoft.com/office/drawing/2016/5/12/chartex" xmlns:cx7="http://schemas.microsoft.com/office/drawing/2016/5/13/chartex" xmlns:cx8="http://schemas.microsoft.com/office/drawing/2016/5/14/chartex" xmlns:mc="http://schemas.openxmlformats.org/markup-compatibility/2006" xmlns:aink="http://schemas.microsoft.com/office/drawing/2016/ink" xmlns:am3d="http://schemas.microsoft.com/office/drawing/2017/model3d" xmlns:o="urn:schemas-microsoft-com:office:office" xmlns:r="http://schemas.openxmlformats.org/officeDocument/2006/relationships" xmlns:m="http://schemas.openxmlformats.org/officeDocument/2006/math" xmlns:v="urn:schemas-microsoft-com:vml" xmlns:wp14="http://schemas.microsoft.com/office/word/2010/wordprocessingDrawing" xmlns:wp="http://schemas.openxmlformats.org/drawingml/2006/wordprocessingDrawing" xmlns:w10="urn:schemas-microsoft-com:office:word" xmlns:w="http://schemas.openxmlformats.org/wordprocessingml/2006/main" xmlns:w14="http://schemas.microsoft.com/office/word/2010/wordml" xmlns:w15="http://schemas.microsoft.com/office/word/2012/wordml" xmlns:w16cid="http://schemas.microsoft.com/office/word/2016/wordml/cid" xmlns:w16se="http://schemas.microsoft.com/office/word/2015/wordml/symex" xmlns:wpg="http://schemas.microsoft.com/office/word/2010/wordprocessingGroup" xmlns:wpi="http://schemas.microsoft.com/office/word/2010/wordprocessingInk" xmlns:wne="http://schemas.microsoft.com/office/word/2006/wordml" xmlns:wps="http://schemas.microsoft.com/office/word/2010/wordprocessingShape" mc:Ignorable="w14 w15 w16se w16cid wp14">
   <w:body>
     <w:p>
       <w:pPr>
@@ -1260,6 +1260,12 @@
       <w:r>
         <w:t>DISTINCT keyword only shows rows with unique values.</w:t>
       </w:r>
+      <w:r>
+        <w:t xml:space="preserve"> (where as Group by</w:t>
+      </w:r>
+      <w:r>
+        <w:t xml:space="preserve"> groups together the unique values so that we can use keywords like Count on them.</w:t>
+      </w:r>
     </w:p>
     <w:p>
       <w:pPr>
@@ -1281,12 +1287,18 @@
     <w:p>
       <w:pPr>
         <w:pStyle w:val="ListParagraph"/>
+      </w:pPr>
+    </w:p>
+    <w:p>
+      <w:pPr>
+        <w:pStyle w:val="ListParagraph"/>
         <w:numPr>
           <w:ilvl w:val="0"/>
           <w:numId w:val="7"/>
         </w:numPr>
       </w:pPr>
       <w:r>
+        <w:lastRenderedPageBreak/>
         <w:t>Fetching columns grouped a particular value in the table:</w:t>
       </w:r>
     </w:p>
@@ -1311,7 +1323,6 @@
         </w:numPr>
       </w:pPr>
       <w:r>
-        <w:lastRenderedPageBreak/>
         <w:t xml:space="preserve">SELECT &lt;column&gt; FROM &lt;table&gt; GROUP BY &lt;column&gt; </w:t>
       </w:r>
     </w:p>
@@ -1327,6 +1338,140 @@
         <w:t>SELECT &lt;column&gt; ,  COUNT (*)  FROM &lt;table&gt;  GROUP BY &lt;Column&gt;</w:t>
       </w:r>
     </w:p>
+    <w:p>
+      <w:pPr>
+        <w:pStyle w:val="ListParagraph"/>
+        <w:numPr>
+          <w:ilvl w:val="0"/>
+          <w:numId w:val="7"/>
+        </w:numPr>
+      </w:pPr>
+      <w:r>
+        <w:t>SUM –</w:t>
+      </w:r>
+      <w:r>
+        <w:t xml:space="preserve"> to sum up a numeric column</w:t>
+      </w:r>
+    </w:p>
+    <w:p>
+      <w:pPr>
+        <w:pStyle w:val="ListParagraph"/>
+        <w:numPr>
+          <w:ilvl w:val="0"/>
+          <w:numId w:val="3"/>
+        </w:numPr>
+      </w:pPr>
+      <w:r>
+        <w:t>SELECT SUM (&lt;column</w:t>
+      </w:r>
+      <w:r>
+        <w:t>&gt;) FROM &lt;table&gt;</w:t>
+      </w:r>
+    </w:p>
+    <w:p>
+      <w:pPr>
+        <w:pStyle w:val="ListParagraph"/>
+        <w:numPr>
+          <w:ilvl w:val="0"/>
+          <w:numId w:val="3"/>
+        </w:numPr>
+      </w:pPr>
+      <w:r>
+        <w:t>WHERE condition filter the result set before Grouping things together.</w:t>
+      </w:r>
+      <w:r>
+        <w:t xml:space="preserve"> So we can’t use WHERE with GROUP By. For this we, HAVING keyword, which works with Aggregated users. </w:t>
+      </w:r>
+    </w:p>
+    <w:p>
+      <w:pPr>
+        <w:pStyle w:val="ListParagraph"/>
+        <w:numPr>
+          <w:ilvl w:val="0"/>
+          <w:numId w:val="3"/>
+        </w:numPr>
+      </w:pPr>
+      <w:r>
+        <w:t xml:space="preserve">HAVING also needs to be used before ORDER BY Keyword. </w:t>
+      </w:r>
+    </w:p>
+    <w:p>
+      <w:pPr>
+        <w:pStyle w:val="ListParagraph"/>
+        <w:numPr>
+          <w:ilvl w:val="0"/>
+          <w:numId w:val="7"/>
+        </w:numPr>
+      </w:pPr>
+      <w:r>
+        <w:t>AVG – Average function to find the average value of a numeric column</w:t>
+      </w:r>
+    </w:p>
+    <w:p>
+      <w:pPr>
+        <w:pStyle w:val="ListParagraph"/>
+        <w:numPr>
+          <w:ilvl w:val="0"/>
+          <w:numId w:val="7"/>
+        </w:numPr>
+      </w:pPr>
+      <w:r>
+        <w:t>MAX – find maximum value out of a numeric column.</w:t>
+      </w:r>
+    </w:p>
+    <w:p>
+      <w:pPr>
+        <w:pStyle w:val="ListParagraph"/>
+        <w:numPr>
+          <w:ilvl w:val="0"/>
+          <w:numId w:val="7"/>
+        </w:numPr>
+      </w:pPr>
+      <w:r>
+        <w:t>MIN – find minimum value out of a numeric column.</w:t>
+      </w:r>
+    </w:p>
+    <w:p>
+      <w:pPr>
+        <w:pStyle w:val="ListParagraph"/>
+        <w:numPr>
+          <w:ilvl w:val="0"/>
+          <w:numId w:val="7"/>
+        </w:numPr>
+      </w:pPr>
+      <w:r>
+        <w:t xml:space="preserve">ROUND(column </w:t>
+      </w:r>
+      <w:r>
+        <w:t>, decimal point) – used to round of decimal values in the result</w:t>
+      </w:r>
+    </w:p>
+    <w:p>
+      <w:r>
+        <w:t>DATE AND TIME:</w:t>
+      </w:r>
+    </w:p>
+    <w:p>
+      <w:pPr>
+        <w:pStyle w:val="ListParagraph"/>
+        <w:numPr>
+          <w:ilvl w:val="0"/>
+          <w:numId w:val="7"/>
+        </w:numPr>
+      </w:pPr>
+      <w:r>
+        <w:t>NOW() and DATE(‘now’) can be used to get today’s date</w:t>
+      </w:r>
+      <w:bookmarkStart w:id="0" w:name="_GoBack"/>
+      <w:bookmarkEnd w:id="0"/>
+    </w:p>
+    <w:p/>
+    <w:p>
+      <w:pPr>
+        <w:pStyle w:val="ListParagraph"/>
+      </w:pPr>
+    </w:p>
+    <w:p/>
     <w:p>
       <w:pPr>
         <w:pStyle w:val="ListParagraph"/>
@@ -1348,8 +1493,8 @@
 </file>
 
 <file path=word/numbering.xml><?xml version="1.0" encoding="utf-8"?>
-<w:numbering xmlns:ve="http://schemas.openxmlformats.org/markup-compatibility/2006" xmlns:o="urn:schemas-microsoft-com:office:office" xmlns:r="http://schemas.openxmlformats.org/officeDocument/2006/relationships" xmlns:m="http://schemas.openxmlformats.org/officeDocument/2006/math" xmlns:v="urn:schemas-microsoft-com:vml" xmlns:wp="http://schemas.openxmlformats.org/drawingml/2006/wordprocessingDrawing" xmlns:w10="urn:schemas-microsoft-com:office:word" xmlns:w="http://schemas.openxmlformats.org/wordprocessingml/2006/main" xmlns:wne="http://schemas.microsoft.com/office/word/2006/wordml">
-  <w:abstractNum w:abstractNumId="0">
+<w:numbering xmlns:wpc="http://schemas.microsoft.com/office/word/2010/wordprocessingCanvas" xmlns:cx="http://schemas.microsoft.com/office/drawing/2014/chartex" xmlns:cx1="http://schemas.microsoft.com/office/drawing/2015/9/8/chartex" xmlns:cx2="http://schemas.microsoft.com/office/drawing/2015/10/21/chartex" xmlns:cx3="http://schemas.microsoft.com/office/drawing/2016/5/9/chartex" xmlns:cx4="http://schemas.microsoft.com/office/drawing/2016/5/10/chartex" xmlns:cx5="http://schemas.microsoft.com/office/drawing/2016/5/11/chartex" xmlns:cx6="http://schemas.microsoft.com/office/drawing/2016/5/12/chartex" xmlns:cx7="http://schemas.microsoft.com/office/drawing/2016/5/13/chartex" xmlns:cx8="http://schemas.microsoft.com/office/drawing/2016/5/14/chartex" xmlns:mc="http://schemas.openxmlformats.org/markup-compatibility/2006" xmlns:aink="http://schemas.microsoft.com/office/drawing/2016/ink" xmlns:am3d="http://schemas.microsoft.com/office/drawing/2017/model3d" xmlns:o="urn:schemas-microsoft-com:office:office" xmlns:r="http://schemas.openxmlformats.org/officeDocument/2006/relationships" xmlns:m="http://schemas.openxmlformats.org/officeDocument/2006/math" xmlns:v="urn:schemas-microsoft-com:vml" xmlns:wp14="http://schemas.microsoft.com/office/word/2010/wordprocessingDrawing" xmlns:wp="http://schemas.openxmlformats.org/drawingml/2006/wordprocessingDrawing" xmlns:w10="urn:schemas-microsoft-com:office:word" xmlns:w="http://schemas.openxmlformats.org/wordprocessingml/2006/main" xmlns:w14="http://schemas.microsoft.com/office/word/2010/wordml" xmlns:w15="http://schemas.microsoft.com/office/word/2012/wordml" xmlns:w16cid="http://schemas.microsoft.com/office/word/2016/wordml/cid" xmlns:w16se="http://schemas.microsoft.com/office/word/2015/wordml/symex" xmlns:wpg="http://schemas.microsoft.com/office/word/2010/wordprocessingGroup" xmlns:wpi="http://schemas.microsoft.com/office/word/2010/wordprocessingInk" xmlns:wne="http://schemas.microsoft.com/office/word/2006/wordml" xmlns:wps="http://schemas.microsoft.com/office/word/2010/wordprocessingShape" mc:Ignorable="w14 w15 w16se w16cid wp14">
+  <w:abstractNum w:abstractNumId="0" w15:restartNumberingAfterBreak="0">
     <w:nsid w:val="21DC2543"/>
     <w:multiLevelType w:val="hybridMultilevel"/>
     <w:tmpl w:val="FE9E8D70"/>
@@ -1438,7 +1583,7 @@
       </w:pPr>
     </w:lvl>
   </w:abstractNum>
-  <w:abstractNum w:abstractNumId="1">
+  <w:abstractNum w:abstractNumId="1" w15:restartNumberingAfterBreak="0">
     <w:nsid w:val="2CE34662"/>
     <w:multiLevelType w:val="hybridMultilevel"/>
     <w:tmpl w:val="A4003F8A"/>
@@ -1551,7 +1696,7 @@
       </w:rPr>
     </w:lvl>
   </w:abstractNum>
-  <w:abstractNum w:abstractNumId="2">
+  <w:abstractNum w:abstractNumId="2" w15:restartNumberingAfterBreak="0">
     <w:nsid w:val="2DB82CE0"/>
     <w:multiLevelType w:val="hybridMultilevel"/>
     <w:tmpl w:val="21A628AA"/>
@@ -1640,7 +1785,7 @@
       </w:pPr>
     </w:lvl>
   </w:abstractNum>
-  <w:abstractNum w:abstractNumId="3">
+  <w:abstractNum w:abstractNumId="3" w15:restartNumberingAfterBreak="0">
     <w:nsid w:val="3E004AC1"/>
     <w:multiLevelType w:val="hybridMultilevel"/>
     <w:tmpl w:val="7F82174A"/>
@@ -1753,7 +1898,7 @@
       </w:rPr>
     </w:lvl>
   </w:abstractNum>
-  <w:abstractNum w:abstractNumId="4">
+  <w:abstractNum w:abstractNumId="4" w15:restartNumberingAfterBreak="0">
     <w:nsid w:val="3E1D1460"/>
     <w:multiLevelType w:val="hybridMultilevel"/>
     <w:tmpl w:val="CA4C84E0"/>
@@ -1842,7 +1987,7 @@
       </w:pPr>
     </w:lvl>
   </w:abstractNum>
-  <w:abstractNum w:abstractNumId="5">
+  <w:abstractNum w:abstractNumId="5" w15:restartNumberingAfterBreak="0">
     <w:nsid w:val="508958F5"/>
     <w:multiLevelType w:val="hybridMultilevel"/>
     <w:tmpl w:val="111C9FC8"/>
@@ -1931,7 +2076,7 @@
       </w:pPr>
     </w:lvl>
   </w:abstractNum>
-  <w:abstractNum w:abstractNumId="6">
+  <w:abstractNum w:abstractNumId="6" w15:restartNumberingAfterBreak="0">
     <w:nsid w:val="7A5E4E21"/>
     <w:multiLevelType w:val="hybridMultilevel"/>
     <w:tmpl w:val="44D4EDD4"/>
@@ -2069,7 +2214,7 @@
 </file>
 
 <file path=word/styles.xml><?xml version="1.0" encoding="utf-8"?>
-<w:styles xmlns:r="http://schemas.openxmlformats.org/officeDocument/2006/relationships" xmlns:w="http://schemas.openxmlformats.org/wordprocessingml/2006/main">
+<w:styles xmlns:mc="http://schemas.openxmlformats.org/markup-compatibility/2006" xmlns:r="http://schemas.openxmlformats.org/officeDocument/2006/relationships" xmlns:w="http://schemas.openxmlformats.org/wordprocessingml/2006/main" xmlns:w14="http://schemas.microsoft.com/office/word/2010/wordml" xmlns:w15="http://schemas.microsoft.com/office/word/2012/wordml" xmlns:w16cid="http://schemas.microsoft.com/office/word/2016/wordml/cid" xmlns:w16se="http://schemas.microsoft.com/office/word/2015/wordml/symex" mc:Ignorable="w14 w15 w16se w16cid">
   <w:docDefaults>
     <w:rPrDefault>
       <w:rPr>
@@ -2085,144 +2230,382 @@
       </w:pPr>
     </w:pPrDefault>
   </w:docDefaults>
-  <w:latentStyles w:defLockedState="0" w:defUIPriority="99" w:defSemiHidden="1" w:defUnhideWhenUsed="1" w:defQFormat="0" w:count="267">
-    <w:lsdException w:name="Normal" w:semiHidden="0" w:uiPriority="0" w:unhideWhenUsed="0" w:qFormat="1"/>
-    <w:lsdException w:name="heading 1" w:semiHidden="0" w:uiPriority="9" w:unhideWhenUsed="0" w:qFormat="1"/>
-    <w:lsdException w:name="heading 2" w:uiPriority="9" w:qFormat="1"/>
-    <w:lsdException w:name="heading 3" w:uiPriority="9" w:qFormat="1"/>
-    <w:lsdException w:name="heading 4" w:uiPriority="9" w:qFormat="1"/>
-    <w:lsdException w:name="heading 5" w:uiPriority="9" w:qFormat="1"/>
-    <w:lsdException w:name="heading 6" w:uiPriority="9" w:qFormat="1"/>
-    <w:lsdException w:name="heading 7" w:uiPriority="9" w:qFormat="1"/>
-    <w:lsdException w:name="heading 8" w:uiPriority="9" w:qFormat="1"/>
-    <w:lsdException w:name="heading 9" w:uiPriority="9" w:qFormat="1"/>
-    <w:lsdException w:name="toc 1" w:uiPriority="39"/>
-    <w:lsdException w:name="toc 2" w:uiPriority="39"/>
-    <w:lsdException w:name="toc 3" w:uiPriority="39"/>
-    <w:lsdException w:name="toc 4" w:uiPriority="39"/>
-    <w:lsdException w:name="toc 5" w:uiPriority="39"/>
-    <w:lsdException w:name="toc 6" w:uiPriority="39"/>
-    <w:lsdException w:name="toc 7" w:uiPriority="39"/>
-    <w:lsdException w:name="toc 8" w:uiPriority="39"/>
-    <w:lsdException w:name="toc 9" w:uiPriority="39"/>
-    <w:lsdException w:name="caption" w:uiPriority="35" w:qFormat="1"/>
-    <w:lsdException w:name="Title" w:semiHidden="0" w:uiPriority="10" w:unhideWhenUsed="0" w:qFormat="1"/>
-    <w:lsdException w:name="Default Paragraph Font" w:uiPriority="1"/>
-    <w:lsdException w:name="Subtitle" w:semiHidden="0" w:uiPriority="11" w:unhideWhenUsed="0" w:qFormat="1"/>
-    <w:lsdException w:name="Strong" w:semiHidden="0" w:uiPriority="22" w:unhideWhenUsed="0" w:qFormat="1"/>
-    <w:lsdException w:name="Emphasis" w:semiHidden="0" w:uiPriority="20" w:unhideWhenUsed="0" w:qFormat="1"/>
-    <w:lsdException w:name="Table Grid" w:semiHidden="0" w:uiPriority="39" w:unhideWhenUsed="0"/>
-    <w:lsdException w:name="Placeholder Text" w:unhideWhenUsed="0"/>
-    <w:lsdException w:name="No Spacing" w:semiHidden="0" w:uiPriority="1" w:unhideWhenUsed="0" w:qFormat="1"/>
-    <w:lsdException w:name="Light Shading" w:semiHidden="0" w:uiPriority="60" w:unhideWhenUsed="0"/>
-    <w:lsdException w:name="Light List" w:semiHidden="0" w:uiPriority="61" w:unhideWhenUsed="0"/>
-    <w:lsdException w:name="Light Grid" w:semiHidden="0" w:uiPriority="62" w:unhideWhenUsed="0"/>
-    <w:lsdException w:name="Medium Shading 1" w:semiHidden="0" w:uiPriority="63" w:unhideWhenUsed="0"/>
-    <w:lsdException w:name="Medium Shading 2" w:semiHidden="0" w:uiPriority="64" w:unhideWhenUsed="0"/>
-    <w:lsdException w:name="Medium List 1" w:semiHidden="0" w:uiPriority="65" w:unhideWhenUsed="0"/>
-    <w:lsdException w:name="Medium List 2" w:semiHidden="0" w:uiPriority="66" w:unhideWhenUsed="0"/>
-    <w:lsdException w:name="Medium Grid 1" w:semiHidden="0" w:uiPriority="67" w:unhideWhenUsed="0"/>
-    <w:lsdException w:name="Medium Grid 2" w:semiHidden="0" w:uiPriority="68" w:unhideWhenUsed="0"/>
-    <w:lsdException w:name="Medium Grid 3" w:semiHidden="0" w:uiPriority="69" w:unhideWhenUsed="0"/>
-    <w:lsdException w:name="Dark List" w:semiHidden="0" w:uiPriority="70" w:unhideWhenUsed="0"/>
-    <w:lsdException w:name="Colorful Shading" w:semiHidden="0" w:uiPriority="71" w:unhideWhenUsed="0"/>
-    <w:lsdException w:name="Colorful List" w:semiHidden="0" w:uiPriority="72" w:unhideWhenUsed="0"/>
-    <w:lsdException w:name="Colorful Grid" w:semiHidden="0" w:uiPriority="73" w:unhideWhenUsed="0"/>
-    <w:lsdException w:name="Light Shading Accent 1" w:semiHidden="0" w:uiPriority="60" w:unhideWhenUsed="0"/>
-    <w:lsdException w:name="Light List Accent 1" w:semiHidden="0" w:uiPriority="61" w:unhideWhenUsed="0"/>
-    <w:lsdException w:name="Light Grid Accent 1" w:semiHidden="0" w:uiPriority="62" w:unhideWhenUsed="0"/>
-    <w:lsdException w:name="Medium Shading 1 Accent 1" w:semiHidden="0" w:uiPriority="63" w:unhideWhenUsed="0"/>
-    <w:lsdException w:name="Medium Shading 2 Accent 1" w:semiHidden="0" w:uiPriority="64" w:unhideWhenUsed="0"/>
-    <w:lsdException w:name="Medium List 1 Accent 1" w:semiHidden="0" w:uiPriority="65" w:unhideWhenUsed="0"/>
-    <w:lsdException w:name="Revision" w:unhideWhenUsed="0"/>
-    <w:lsdException w:name="List Paragraph" w:semiHidden="0" w:uiPriority="34" w:unhideWhenUsed="0" w:qFormat="1"/>
-    <w:lsdException w:name="Quote" w:semiHidden="0" w:uiPriority="29" w:unhideWhenUsed="0" w:qFormat="1"/>
-    <w:lsdException w:name="Intense Quote" w:semiHidden="0" w:uiPriority="30" w:unhideWhenUsed="0" w:qFormat="1"/>
-    <w:lsdException w:name="Medium List 2 Accent 1" w:semiHidden="0" w:uiPriority="66" w:unhideWhenUsed="0"/>
-    <w:lsdException w:name="Medium Grid 1 Accent 1" w:semiHidden="0" w:uiPriority="67" w:unhideWhenUsed="0"/>
-    <w:lsdException w:name="Medium Grid 2 Accent 1" w:semiHidden="0" w:uiPriority="68" w:unhideWhenUsed="0"/>
-    <w:lsdException w:name="Medium Grid 3 Accent 1" w:semiHidden="0" w:uiPriority="69" w:unhideWhenUsed="0"/>
-    <w:lsdException w:name="Dark List Accent 1" w:semiHidden="0" w:uiPriority="70" w:unhideWhenUsed="0"/>
-    <w:lsdException w:name="Colorful Shading Accent 1" w:semiHidden="0" w:uiPriority="71" w:unhideWhenUsed="0"/>
-    <w:lsdException w:name="Colorful List Accent 1" w:semiHidden="0" w:uiPriority="72" w:unhideWhenUsed="0"/>
-    <w:lsdException w:name="Colorful Grid Accent 1" w:semiHidden="0" w:uiPriority="73" w:unhideWhenUsed="0"/>
-    <w:lsdException w:name="Light Shading Accent 2" w:semiHidden="0" w:uiPriority="60" w:unhideWhenUsed="0"/>
-    <w:lsdException w:name="Light List Accent 2" w:semiHidden="0" w:uiPriority="61" w:unhideWhenUsed="0"/>
-    <w:lsdException w:name="Light Grid Accent 2" w:semiHidden="0" w:uiPriority="62" w:unhideWhenUsed="0"/>
-    <w:lsdException w:name="Medium Shading 1 Accent 2" w:semiHidden="0" w:uiPriority="63" w:unhideWhenUsed="0"/>
-    <w:lsdException w:name="Medium Shading 2 Accent 2" w:semiHidden="0" w:uiPriority="64" w:unhideWhenUsed="0"/>
-    <w:lsdException w:name="Medium List 1 Accent 2" w:semiHidden="0" w:uiPriority="65" w:unhideWhenUsed="0"/>
-    <w:lsdException w:name="Medium List 2 Accent 2" w:semiHidden="0" w:uiPriority="66" w:unhideWhenUsed="0"/>
-    <w:lsdException w:name="Medium Grid 1 Accent 2" w:semiHidden="0" w:uiPriority="67" w:unhideWhenUsed="0"/>
-    <w:lsdException w:name="Medium Grid 2 Accent 2" w:semiHidden="0" w:uiPriority="68" w:unhideWhenUsed="0"/>
-    <w:lsdException w:name="Medium Grid 3 Accent 2" w:semiHidden="0" w:uiPriority="69" w:unhideWhenUsed="0"/>
-    <w:lsdException w:name="Dark List Accent 2" w:semiHidden="0" w:uiPriority="70" w:unhideWhenUsed="0"/>
-    <w:lsdException w:name="Colorful Shading Accent 2" w:semiHidden="0" w:uiPriority="71" w:unhideWhenUsed="0"/>
-    <w:lsdException w:name="Colorful List Accent 2" w:semiHidden="0" w:uiPriority="72" w:unhideWhenUsed="0"/>
-    <w:lsdException w:name="Colorful Grid Accent 2" w:semiHidden="0" w:uiPriority="73" w:unhideWhenUsed="0"/>
-    <w:lsdException w:name="Light Shading Accent 3" w:semiHidden="0" w:uiPriority="60" w:unhideWhenUsed="0"/>
-    <w:lsdException w:name="Light List Accent 3" w:semiHidden="0" w:uiPriority="61" w:unhideWhenUsed="0"/>
-    <w:lsdException w:name="Light Grid Accent 3" w:semiHidden="0" w:uiPriority="62" w:unhideWhenUsed="0"/>
-    <w:lsdException w:name="Medium Shading 1 Accent 3" w:semiHidden="0" w:uiPriority="63" w:unhideWhenUsed="0"/>
-    <w:lsdException w:name="Medium Shading 2 Accent 3" w:semiHidden="0" w:uiPriority="64" w:unhideWhenUsed="0"/>
-    <w:lsdException w:name="Medium List 1 Accent 3" w:semiHidden="0" w:uiPriority="65" w:unhideWhenUsed="0"/>
-    <w:lsdException w:name="Medium List 2 Accent 3" w:semiHidden="0" w:uiPriority="66" w:unhideWhenUsed="0"/>
-    <w:lsdException w:name="Medium Grid 1 Accent 3" w:semiHidden="0" w:uiPriority="67" w:unhideWhenUsed="0"/>
-    <w:lsdException w:name="Medium Grid 2 Accent 3" w:semiHidden="0" w:uiPriority="68" w:unhideWhenUsed="0"/>
-    <w:lsdException w:name="Medium Grid 3 Accent 3" w:semiHidden="0" w:uiPriority="69" w:unhideWhenUsed="0"/>
-    <w:lsdException w:name="Dark List Accent 3" w:semiHidden="0" w:uiPriority="70" w:unhideWhenUsed="0"/>
-    <w:lsdException w:name="Colorful Shading Accent 3" w:semiHidden="0" w:uiPriority="71" w:unhideWhenUsed="0"/>
-    <w:lsdException w:name="Colorful List Accent 3" w:semiHidden="0" w:uiPriority="72" w:unhideWhenUsed="0"/>
-    <w:lsdException w:name="Colorful Grid Accent 3" w:semiHidden="0" w:uiPriority="73" w:unhideWhenUsed="0"/>
-    <w:lsdException w:name="Light Shading Accent 4" w:semiHidden="0" w:uiPriority="60" w:unhideWhenUsed="0"/>
-    <w:lsdException w:name="Light List Accent 4" w:semiHidden="0" w:uiPriority="61" w:unhideWhenUsed="0"/>
-    <w:lsdException w:name="Light Grid Accent 4" w:semiHidden="0" w:uiPriority="62" w:unhideWhenUsed="0"/>
-    <w:lsdException w:name="Medium Shading 1 Accent 4" w:semiHidden="0" w:uiPriority="63" w:unhideWhenUsed="0"/>
-    <w:lsdException w:name="Medium Shading 2 Accent 4" w:semiHidden="0" w:uiPriority="64" w:unhideWhenUsed="0"/>
-    <w:lsdException w:name="Medium List 1 Accent 4" w:semiHidden="0" w:uiPriority="65" w:unhideWhenUsed="0"/>
-    <w:lsdException w:name="Medium List 2 Accent 4" w:semiHidden="0" w:uiPriority="66" w:unhideWhenUsed="0"/>
-    <w:lsdException w:name="Medium Grid 1 Accent 4" w:semiHidden="0" w:uiPriority="67" w:unhideWhenUsed="0"/>
-    <w:lsdException w:name="Medium Grid 2 Accent 4" w:semiHidden="0" w:uiPriority="68" w:unhideWhenUsed="0"/>
-    <w:lsdException w:name="Medium Grid 3 Accent 4" w:semiHidden="0" w:uiPriority="69" w:unhideWhenUsed="0"/>
-    <w:lsdException w:name="Dark List Accent 4" w:semiHidden="0" w:uiPriority="70" w:unhideWhenUsed="0"/>
-    <w:lsdException w:name="Colorful Shading Accent 4" w:semiHidden="0" w:uiPriority="71" w:unhideWhenUsed="0"/>
-    <w:lsdException w:name="Colorful List Accent 4" w:semiHidden="0" w:uiPriority="72" w:unhideWhenUsed="0"/>
-    <w:lsdException w:name="Colorful Grid Accent 4" w:semiHidden="0" w:uiPriority="73" w:unhideWhenUsed="0"/>
-    <w:lsdException w:name="Light Shading Accent 5" w:semiHidden="0" w:uiPriority="60" w:unhideWhenUsed="0"/>
-    <w:lsdException w:name="Light List Accent 5" w:semiHidden="0" w:uiPriority="61" w:unhideWhenUsed="0"/>
-    <w:lsdException w:name="Light Grid Accent 5" w:semiHidden="0" w:uiPriority="62" w:unhideWhenUsed="0"/>
-    <w:lsdException w:name="Medium Shading 1 Accent 5" w:semiHidden="0" w:uiPriority="63" w:unhideWhenUsed="0"/>
-    <w:lsdException w:name="Medium Shading 2 Accent 5" w:semiHidden="0" w:uiPriority="64" w:unhideWhenUsed="0"/>
-    <w:lsdException w:name="Medium List 1 Accent 5" w:semiHidden="0" w:uiPriority="65" w:unhideWhenUsed="0"/>
-    <w:lsdException w:name="Medium List 2 Accent 5" w:semiHidden="0" w:uiPriority="66" w:unhideWhenUsed="0"/>
-    <w:lsdException w:name="Medium Grid 1 Accent 5" w:semiHidden="0" w:uiPriority="67" w:unhideWhenUsed="0"/>
-    <w:lsdException w:name="Medium Grid 2 Accent 5" w:semiHidden="0" w:uiPriority="68" w:unhideWhenUsed="0"/>
-    <w:lsdException w:name="Medium Grid 3 Accent 5" w:semiHidden="0" w:uiPriority="69" w:unhideWhenUsed="0"/>
-    <w:lsdException w:name="Dark List Accent 5" w:semiHidden="0" w:uiPriority="70" w:unhideWhenUsed="0"/>
-    <w:lsdException w:name="Colorful Shading Accent 5" w:semiHidden="0" w:uiPriority="71" w:unhideWhenUsed="0"/>
-    <w:lsdException w:name="Colorful List Accent 5" w:semiHidden="0" w:uiPriority="72" w:unhideWhenUsed="0"/>
-    <w:lsdException w:name="Colorful Grid Accent 5" w:semiHidden="0" w:uiPriority="73" w:unhideWhenUsed="0"/>
-    <w:lsdException w:name="Light Shading Accent 6" w:semiHidden="0" w:uiPriority="60" w:unhideWhenUsed="0"/>
-    <w:lsdException w:name="Light List Accent 6" w:semiHidden="0" w:uiPriority="61" w:unhideWhenUsed="0"/>
-    <w:lsdException w:name="Light Grid Accent 6" w:semiHidden="0" w:uiPriority="62" w:unhideWhenUsed="0"/>
-    <w:lsdException w:name="Medium Shading 1 Accent 6" w:semiHidden="0" w:uiPriority="63" w:unhideWhenUsed="0"/>
-    <w:lsdException w:name="Medium Shading 2 Accent 6" w:semiHidden="0" w:uiPriority="64" w:unhideWhenUsed="0"/>
-    <w:lsdException w:name="Medium List 1 Accent 6" w:semiHidden="0" w:uiPriority="65" w:unhideWhenUsed="0"/>
-    <w:lsdException w:name="Medium List 2 Accent 6" w:semiHidden="0" w:uiPriority="66" w:unhideWhenUsed="0"/>
-    <w:lsdException w:name="Medium Grid 1 Accent 6" w:semiHidden="0" w:uiPriority="67" w:unhideWhenUsed="0"/>
-    <w:lsdException w:name="Medium Grid 2 Accent 6" w:semiHidden="0" w:uiPriority="68" w:unhideWhenUsed="0"/>
-    <w:lsdException w:name="Medium Grid 3 Accent 6" w:semiHidden="0" w:uiPriority="69" w:unhideWhenUsed="0"/>
-    <w:lsdException w:name="Dark List Accent 6" w:semiHidden="0" w:uiPriority="70" w:unhideWhenUsed="0"/>
-    <w:lsdException w:name="Colorful Shading Accent 6" w:semiHidden="0" w:uiPriority="71" w:unhideWhenUsed="0"/>
-    <w:lsdException w:name="Colorful List Accent 6" w:semiHidden="0" w:uiPriority="72" w:unhideWhenUsed="0"/>
-    <w:lsdException w:name="Colorful Grid Accent 6" w:semiHidden="0" w:uiPriority="73" w:unhideWhenUsed="0"/>
-    <w:lsdException w:name="Subtle Emphasis" w:semiHidden="0" w:uiPriority="19" w:unhideWhenUsed="0" w:qFormat="1"/>
-    <w:lsdException w:name="Intense Emphasis" w:semiHidden="0" w:uiPriority="21" w:unhideWhenUsed="0" w:qFormat="1"/>
-    <w:lsdException w:name="Subtle Reference" w:semiHidden="0" w:uiPriority="31" w:unhideWhenUsed="0" w:qFormat="1"/>
-    <w:lsdException w:name="Intense Reference" w:semiHidden="0" w:uiPriority="32" w:unhideWhenUsed="0" w:qFormat="1"/>
-    <w:lsdException w:name="Book Title" w:semiHidden="0" w:uiPriority="33" w:unhideWhenUsed="0" w:qFormat="1"/>
-    <w:lsdException w:name="Bibliography" w:uiPriority="37"/>
-    <w:lsdException w:name="TOC Heading" w:uiPriority="39" w:qFormat="1"/>
+  <w:latentStyles w:defLockedState="0" w:defUIPriority="99" w:defSemiHidden="0" w:defUnhideWhenUsed="0" w:defQFormat="0" w:count="375">
+    <w:lsdException w:name="Normal" w:uiPriority="0" w:qFormat="1"/>
+    <w:lsdException w:name="heading 1" w:uiPriority="9" w:qFormat="1"/>
+    <w:lsdException w:name="heading 2" w:semiHidden="1" w:uiPriority="9" w:unhideWhenUsed="1" w:qFormat="1"/>
+    <w:lsdException w:name="heading 3" w:semiHidden="1" w:uiPriority="9" w:unhideWhenUsed="1" w:qFormat="1"/>
+    <w:lsdException w:name="heading 4" w:semiHidden="1" w:uiPriority="9" w:unhideWhenUsed="1" w:qFormat="1"/>
+    <w:lsdException w:name="heading 5" w:semiHidden="1" w:uiPriority="9" w:unhideWhenUsed="1" w:qFormat="1"/>
+    <w:lsdException w:name="heading 6" w:semiHidden="1" w:uiPriority="9" w:unhideWhenUsed="1" w:qFormat="1"/>
+    <w:lsdException w:name="heading 7" w:semiHidden="1" w:uiPriority="9" w:unhideWhenUsed="1" w:qFormat="1"/>
+    <w:lsdException w:name="heading 8" w:semiHidden="1" w:uiPriority="9" w:unhideWhenUsed="1" w:qFormat="1"/>
+    <w:lsdException w:name="heading 9" w:semiHidden="1" w:uiPriority="9" w:unhideWhenUsed="1" w:qFormat="1"/>
+    <w:lsdException w:name="index 1" w:semiHidden="1" w:unhideWhenUsed="1"/>
+    <w:lsdException w:name="index 2" w:semiHidden="1" w:unhideWhenUsed="1"/>
+    <w:lsdException w:name="index 3" w:semiHidden="1" w:unhideWhenUsed="1"/>
+    <w:lsdException w:name="index 4" w:semiHidden="1" w:unhideWhenUsed="1"/>
+    <w:lsdException w:name="index 5" w:semiHidden="1" w:unhideWhenUsed="1"/>
+    <w:lsdException w:name="index 6" w:semiHidden="1" w:unhideWhenUsed="1"/>
+    <w:lsdException w:name="index 7" w:semiHidden="1" w:unhideWhenUsed="1"/>
+    <w:lsdException w:name="index 8" w:semiHidden="1" w:unhideWhenUsed="1"/>
+    <w:lsdException w:name="index 9" w:semiHidden="1" w:unhideWhenUsed="1"/>
+    <w:lsdException w:name="toc 1" w:semiHidden="1" w:uiPriority="39" w:unhideWhenUsed="1"/>
+    <w:lsdException w:name="toc 2" w:semiHidden="1" w:uiPriority="39" w:unhideWhenUsed="1"/>
+    <w:lsdException w:name="toc 3" w:semiHidden="1" w:uiPriority="39" w:unhideWhenUsed="1"/>
+    <w:lsdException w:name="toc 4" w:semiHidden="1" w:uiPriority="39" w:unhideWhenUsed="1"/>
+    <w:lsdException w:name="toc 5" w:semiHidden="1" w:uiPriority="39" w:unhideWhenUsed="1"/>
+    <w:lsdException w:name="toc 6" w:semiHidden="1" w:uiPriority="39" w:unhideWhenUsed="1"/>
+    <w:lsdException w:name="toc 7" w:semiHidden="1" w:uiPriority="39" w:unhideWhenUsed="1"/>
+    <w:lsdException w:name="toc 8" w:semiHidden="1" w:uiPriority="39" w:unhideWhenUsed="1"/>
+    <w:lsdException w:name="toc 9" w:semiHidden="1" w:uiPriority="39" w:unhideWhenUsed="1"/>
+    <w:lsdException w:name="Normal Indent" w:semiHidden="1" w:unhideWhenUsed="1"/>
+    <w:lsdException w:name="footnote text" w:semiHidden="1" w:unhideWhenUsed="1"/>
+    <w:lsdException w:name="annotation text" w:semiHidden="1" w:unhideWhenUsed="1"/>
+    <w:lsdException w:name="header" w:semiHidden="1" w:unhideWhenUsed="1"/>
+    <w:lsdException w:name="footer" w:semiHidden="1" w:unhideWhenUsed="1"/>
+    <w:lsdException w:name="index heading" w:semiHidden="1" w:unhideWhenUsed="1"/>
+    <w:lsdException w:name="caption" w:semiHidden="1" w:uiPriority="35" w:unhideWhenUsed="1" w:qFormat="1"/>
+    <w:lsdException w:name="table of figures" w:semiHidden="1" w:unhideWhenUsed="1"/>
+    <w:lsdException w:name="envelope address" w:semiHidden="1" w:unhideWhenUsed="1"/>
+    <w:lsdException w:name="envelope return" w:semiHidden="1" w:unhideWhenUsed="1"/>
+    <w:lsdException w:name="footnote reference" w:semiHidden="1" w:unhideWhenUsed="1"/>
+    <w:lsdException w:name="annotation reference" w:semiHidden="1" w:unhideWhenUsed="1"/>
+    <w:lsdException w:name="line number" w:semiHidden="1" w:unhideWhenUsed="1"/>
+    <w:lsdException w:name="page number" w:semiHidden="1" w:unhideWhenUsed="1"/>
+    <w:lsdException w:name="endnote reference" w:semiHidden="1" w:unhideWhenUsed="1"/>
+    <w:lsdException w:name="endnote text" w:semiHidden="1" w:unhideWhenUsed="1"/>
+    <w:lsdException w:name="table of authorities" w:semiHidden="1" w:unhideWhenUsed="1"/>
+    <w:lsdException w:name="macro" w:semiHidden="1" w:unhideWhenUsed="1"/>
+    <w:lsdException w:name="toa heading" w:semiHidden="1" w:unhideWhenUsed="1"/>
+    <w:lsdException w:name="List" w:semiHidden="1" w:unhideWhenUsed="1"/>
+    <w:lsdException w:name="List Bullet" w:semiHidden="1" w:unhideWhenUsed="1"/>
+    <w:lsdException w:name="List Number" w:semiHidden="1" w:unhideWhenUsed="1"/>
+    <w:lsdException w:name="List 2" w:semiHidden="1" w:unhideWhenUsed="1"/>
+    <w:lsdException w:name="List 3" w:semiHidden="1" w:unhideWhenUsed="1"/>
+    <w:lsdException w:name="List 4" w:semiHidden="1" w:unhideWhenUsed="1"/>
+    <w:lsdException w:name="List 5" w:semiHidden="1" w:unhideWhenUsed="1"/>
+    <w:lsdException w:name="List Bullet 2" w:semiHidden="1" w:unhideWhenUsed="1"/>
+    <w:lsdException w:name="List Bullet 3" w:semiHidden="1" w:unhideWhenUsed="1"/>
+    <w:lsdException w:name="List Bullet 4" w:semiHidden="1" w:unhideWhenUsed="1"/>
+    <w:lsdException w:name="List Bullet 5" w:semiHidden="1" w:unhideWhenUsed="1"/>
+    <w:lsdException w:name="List Number 2" w:semiHidden="1" w:unhideWhenUsed="1"/>
+    <w:lsdException w:name="List Number 3" w:semiHidden="1" w:unhideWhenUsed="1"/>
+    <w:lsdException w:name="List Number 4" w:semiHidden="1" w:unhideWhenUsed="1"/>
+    <w:lsdException w:name="List Number 5" w:semiHidden="1" w:unhideWhenUsed="1"/>
+    <w:lsdException w:name="Title" w:uiPriority="10" w:qFormat="1"/>
+    <w:lsdException w:name="Closing" w:semiHidden="1" w:unhideWhenUsed="1"/>
+    <w:lsdException w:name="Signature" w:semiHidden="1" w:unhideWhenUsed="1"/>
+    <w:lsdException w:name="Default Paragraph Font" w:semiHidden="1" w:uiPriority="1" w:unhideWhenUsed="1"/>
+    <w:lsdException w:name="Body Text" w:semiHidden="1" w:unhideWhenUsed="1"/>
+    <w:lsdException w:name="Body Text Indent" w:semiHidden="1" w:unhideWhenUsed="1"/>
+    <w:lsdException w:name="List Continue" w:semiHidden="1" w:unhideWhenUsed="1"/>
+    <w:lsdException w:name="List Continue 2" w:semiHidden="1" w:unhideWhenUsed="1"/>
+    <w:lsdException w:name="List Continue 3" w:semiHidden="1" w:unhideWhenUsed="1"/>
+    <w:lsdException w:name="List Continue 4" w:semiHidden="1" w:unhideWhenUsed="1"/>
+    <w:lsdException w:name="List Continue 5" w:semiHidden="1" w:unhideWhenUsed="1"/>
+    <w:lsdException w:name="Message Header" w:semiHidden="1" w:unhideWhenUsed="1"/>
+    <w:lsdException w:name="Subtitle" w:uiPriority="11" w:qFormat="1"/>
+    <w:lsdException w:name="Salutation" w:semiHidden="1" w:unhideWhenUsed="1"/>
+    <w:lsdException w:name="Date" w:semiHidden="1" w:unhideWhenUsed="1"/>
+    <w:lsdException w:name="Body Text First Indent" w:semiHidden="1" w:unhideWhenUsed="1"/>
+    <w:lsdException w:name="Body Text First Indent 2" w:semiHidden="1" w:unhideWhenUsed="1"/>
+    <w:lsdException w:name="Note Heading" w:semiHidden="1" w:unhideWhenUsed="1"/>
+    <w:lsdException w:name="Body Text 2" w:semiHidden="1" w:unhideWhenUsed="1"/>
+    <w:lsdException w:name="Body Text 3" w:semiHidden="1" w:unhideWhenUsed="1"/>
+    <w:lsdException w:name="Body Text Indent 2" w:semiHidden="1" w:unhideWhenUsed="1"/>
+    <w:lsdException w:name="Body Text Indent 3" w:semiHidden="1" w:unhideWhenUsed="1"/>
+    <w:lsdException w:name="Block Text" w:semiHidden="1" w:unhideWhenUsed="1"/>
+    <w:lsdException w:name="Hyperlink" w:semiHidden="1" w:unhideWhenUsed="1"/>
+    <w:lsdException w:name="FollowedHyperlink" w:semiHidden="1" w:unhideWhenUsed="1"/>
+    <w:lsdException w:name="Strong" w:uiPriority="22" w:qFormat="1"/>
+    <w:lsdException w:name="Emphasis" w:uiPriority="20" w:qFormat="1"/>
+    <w:lsdException w:name="Document Map" w:semiHidden="1" w:unhideWhenUsed="1"/>
+    <w:lsdException w:name="Plain Text" w:semiHidden="1" w:unhideWhenUsed="1"/>
+    <w:lsdException w:name="E-mail Signature" w:semiHidden="1" w:unhideWhenUsed="1"/>
+    <w:lsdException w:name="HTML Top of Form" w:semiHidden="1" w:unhideWhenUsed="1"/>
+    <w:lsdException w:name="HTML Bottom of Form" w:semiHidden="1" w:unhideWhenUsed="1"/>
+    <w:lsdException w:name="Normal (Web)" w:semiHidden="1" w:unhideWhenUsed="1"/>
+    <w:lsdException w:name="HTML Acronym" w:semiHidden="1" w:unhideWhenUsed="1"/>
+    <w:lsdException w:name="HTML Address" w:semiHidden="1" w:unhideWhenUsed="1"/>
+    <w:lsdException w:name="HTML Cite" w:semiHidden="1" w:unhideWhenUsed="1"/>
+    <w:lsdException w:name="HTML Code" w:semiHidden="1" w:unhideWhenUsed="1"/>
+    <w:lsdException w:name="HTML Definition" w:semiHidden="1" w:unhideWhenUsed="1"/>
+    <w:lsdException w:name="HTML Keyboard" w:semiHidden="1" w:unhideWhenUsed="1"/>
+    <w:lsdException w:name="HTML Preformatted" w:semiHidden="1" w:unhideWhenUsed="1"/>
+    <w:lsdException w:name="HTML Sample" w:semiHidden="1" w:unhideWhenUsed="1"/>
+    <w:lsdException w:name="HTML Typewriter" w:semiHidden="1" w:unhideWhenUsed="1"/>
+    <w:lsdException w:name="HTML Variable" w:semiHidden="1" w:unhideWhenUsed="1"/>
+    <w:lsdException w:name="Normal Table" w:semiHidden="1" w:unhideWhenUsed="1"/>
+    <w:lsdException w:name="annotation subject" w:semiHidden="1" w:unhideWhenUsed="1"/>
+    <w:lsdException w:name="No List" w:semiHidden="1" w:unhideWhenUsed="1"/>
+    <w:lsdException w:name="Outline List 1" w:semiHidden="1" w:unhideWhenUsed="1"/>
+    <w:lsdException w:name="Outline List 2" w:semiHidden="1" w:unhideWhenUsed="1"/>
+    <w:lsdException w:name="Outline List 3" w:semiHidden="1" w:unhideWhenUsed="1"/>
+    <w:lsdException w:name="Table Simple 1" w:semiHidden="1" w:unhideWhenUsed="1"/>
+    <w:lsdException w:name="Table Simple 2" w:semiHidden="1" w:unhideWhenUsed="1"/>
+    <w:lsdException w:name="Table Simple 3" w:semiHidden="1" w:unhideWhenUsed="1"/>
+    <w:lsdException w:name="Table Classic 1" w:semiHidden="1" w:unhideWhenUsed="1"/>
+    <w:lsdException w:name="Table Classic 2" w:semiHidden="1" w:unhideWhenUsed="1"/>
+    <w:lsdException w:name="Table Classic 3" w:semiHidden="1" w:unhideWhenUsed="1"/>
+    <w:lsdException w:name="Table Classic 4" w:semiHidden="1" w:unhideWhenUsed="1"/>
+    <w:lsdException w:name="Table Colorful 1" w:semiHidden="1" w:unhideWhenUsed="1"/>
+    <w:lsdException w:name="Table Colorful 2" w:semiHidden="1" w:unhideWhenUsed="1"/>
+    <w:lsdException w:name="Table Colorful 3" w:semiHidden="1" w:unhideWhenUsed="1"/>
+    <w:lsdException w:name="Table Columns 1" w:semiHidden="1" w:unhideWhenUsed="1"/>
+    <w:lsdException w:name="Table Columns 2" w:semiHidden="1" w:unhideWhenUsed="1"/>
+    <w:lsdException w:name="Table Columns 3" w:semiHidden="1" w:unhideWhenUsed="1"/>
+    <w:lsdException w:name="Table Columns 4" w:semiHidden="1" w:unhideWhenUsed="1"/>
+    <w:lsdException w:name="Table Columns 5" w:semiHidden="1" w:unhideWhenUsed="1"/>
+    <w:lsdException w:name="Table Grid 1" w:semiHidden="1" w:unhideWhenUsed="1"/>
+    <w:lsdException w:name="Table Grid 2" w:semiHidden="1" w:unhideWhenUsed="1"/>
+    <w:lsdException w:name="Table Grid 3" w:semiHidden="1" w:unhideWhenUsed="1"/>
+    <w:lsdException w:name="Table Grid 4" w:semiHidden="1" w:unhideWhenUsed="1"/>
+    <w:lsdException w:name="Table Grid 5" w:semiHidden="1" w:unhideWhenUsed="1"/>
+    <w:lsdException w:name="Table Grid 6" w:semiHidden="1" w:unhideWhenUsed="1"/>
+    <w:lsdException w:name="Table Grid 7" w:semiHidden="1" w:unhideWhenUsed="1"/>
+    <w:lsdException w:name="Table Grid 8" w:semiHidden="1" w:unhideWhenUsed="1"/>
+    <w:lsdException w:name="Table List 1" w:semiHidden="1" w:unhideWhenUsed="1"/>
+    <w:lsdException w:name="Table List 2" w:semiHidden="1" w:unhideWhenUsed="1"/>
+    <w:lsdException w:name="Table List 3" w:semiHidden="1" w:unhideWhenUsed="1"/>
+    <w:lsdException w:name="Table List 4" w:semiHidden="1" w:unhideWhenUsed="1"/>
+    <w:lsdException w:name="Table List 5" w:semiHidden="1" w:unhideWhenUsed="1"/>
+    <w:lsdException w:name="Table List 6" w:semiHidden="1" w:unhideWhenUsed="1"/>
+    <w:lsdException w:name="Table List 7" w:semiHidden="1" w:unhideWhenUsed="1"/>
+    <w:lsdException w:name="Table List 8" w:semiHidden="1" w:unhideWhenUsed="1"/>
+    <w:lsdException w:name="Table 3D effects 1" w:semiHidden="1" w:unhideWhenUsed="1"/>
+    <w:lsdException w:name="Table 3D effects 2" w:semiHidden="1" w:unhideWhenUsed="1"/>
+    <w:lsdException w:name="Table 3D effects 3" w:semiHidden="1" w:unhideWhenUsed="1"/>
+    <w:lsdException w:name="Table Contemporary" w:semiHidden="1" w:unhideWhenUsed="1"/>
+    <w:lsdException w:name="Table Elegant" w:semiHidden="1" w:unhideWhenUsed="1"/>
+    <w:lsdException w:name="Table Professional" w:semiHidden="1" w:unhideWhenUsed="1"/>
+    <w:lsdException w:name="Table Subtle 1" w:semiHidden="1" w:unhideWhenUsed="1"/>
+    <w:lsdException w:name="Table Subtle 2" w:semiHidden="1" w:unhideWhenUsed="1"/>
+    <w:lsdException w:name="Table Web 1" w:semiHidden="1" w:unhideWhenUsed="1"/>
+    <w:lsdException w:name="Table Web 2" w:semiHidden="1" w:unhideWhenUsed="1"/>
+    <w:lsdException w:name="Table Web 3" w:semiHidden="1" w:unhideWhenUsed="1"/>
+    <w:lsdException w:name="Balloon Text" w:semiHidden="1" w:unhideWhenUsed="1"/>
+    <w:lsdException w:name="Table Grid" w:semiHidden="1" w:uiPriority="39" w:unhideWhenUsed="1"/>
+    <w:lsdException w:name="Table Theme" w:semiHidden="1" w:unhideWhenUsed="1"/>
+    <w:lsdException w:name="Placeholder Text" w:semiHidden="1"/>
+    <w:lsdException w:name="No Spacing" w:uiPriority="1" w:qFormat="1"/>
+    <w:lsdException w:name="Light Shading" w:uiPriority="60"/>
+    <w:lsdException w:name="Light List" w:uiPriority="61"/>
+    <w:lsdException w:name="Light Grid" w:uiPriority="62"/>
+    <w:lsdException w:name="Medium Shading 1" w:uiPriority="63"/>
+    <w:lsdException w:name="Medium Shading 2" w:uiPriority="64"/>
+    <w:lsdException w:name="Medium List 1" w:uiPriority="65"/>
+    <w:lsdException w:name="Medium List 2" w:uiPriority="66"/>
+    <w:lsdException w:name="Medium Grid 1" w:uiPriority="67"/>
+    <w:lsdException w:name="Medium Grid 2" w:uiPriority="68"/>
+    <w:lsdException w:name="Medium Grid 3" w:uiPriority="69"/>
+    <w:lsdException w:name="Dark List" w:uiPriority="70"/>
+    <w:lsdException w:name="Colorful Shading" w:uiPriority="71"/>
+    <w:lsdException w:name="Colorful List" w:uiPriority="72"/>
+    <w:lsdException w:name="Colorful Grid" w:uiPriority="73"/>
+    <w:lsdException w:name="Light Shading Accent 1" w:uiPriority="60"/>
+    <w:lsdException w:name="Light List Accent 1" w:uiPriority="61"/>
+    <w:lsdException w:name="Light Grid Accent 1" w:uiPriority="62"/>
+    <w:lsdException w:name="Medium Shading 1 Accent 1" w:uiPriority="63"/>
+    <w:lsdException w:name="Medium Shading 2 Accent 1" w:uiPriority="64"/>
+    <w:lsdException w:name="Medium List 1 Accent 1" w:uiPriority="65"/>
+    <w:lsdException w:name="Revision" w:semiHidden="1"/>
+    <w:lsdException w:name="List Paragraph" w:uiPriority="34" w:qFormat="1"/>
+    <w:lsdException w:name="Quote" w:uiPriority="29" w:qFormat="1"/>
+    <w:lsdException w:name="Intense Quote" w:uiPriority="30" w:qFormat="1"/>
+    <w:lsdException w:name="Medium List 2 Accent 1" w:uiPriority="66"/>
+    <w:lsdException w:name="Medium Grid 1 Accent 1" w:uiPriority="67"/>
+    <w:lsdException w:name="Medium Grid 2 Accent 1" w:uiPriority="68"/>
+    <w:lsdException w:name="Medium Grid 3 Accent 1" w:uiPriority="69"/>
+    <w:lsdException w:name="Dark List Accent 1" w:uiPriority="70"/>
+    <w:lsdException w:name="Colorful Shading Accent 1" w:uiPriority="71"/>
+    <w:lsdException w:name="Colorful List Accent 1" w:uiPriority="72"/>
+    <w:lsdException w:name="Colorful Grid Accent 1" w:uiPriority="73"/>
+    <w:lsdException w:name="Light Shading Accent 2" w:uiPriority="60"/>
+    <w:lsdException w:name="Light List Accent 2" w:uiPriority="61"/>
+    <w:lsdException w:name="Light Grid Accent 2" w:uiPriority="62"/>
+    <w:lsdException w:name="Medium Shading 1 Accent 2" w:uiPriority="63"/>
+    <w:lsdException w:name="Medium Shading 2 Accent 2" w:uiPriority="64"/>
+    <w:lsdException w:name="Medium List 1 Accent 2" w:uiPriority="65"/>
+    <w:lsdException w:name="Medium List 2 Accent 2" w:uiPriority="66"/>
+    <w:lsdException w:name="Medium Grid 1 Accent 2" w:uiPriority="67"/>
+    <w:lsdException w:name="Medium Grid 2 Accent 2" w:uiPriority="68"/>
+    <w:lsdException w:name="Medium Grid 3 Accent 2" w:uiPriority="69"/>
+    <w:lsdException w:name="Dark List Accent 2" w:uiPriority="70"/>
+    <w:lsdException w:name="Colorful Shading Accent 2" w:uiPriority="71"/>
+    <w:lsdException w:name="Colorful List Accent 2" w:uiPriority="72"/>
+    <w:lsdException w:name="Colorful Grid Accent 2" w:uiPriority="73"/>
+    <w:lsdException w:name="Light Shading Accent 3" w:uiPriority="60"/>
+    <w:lsdException w:name="Light List Accent 3" w:uiPriority="61"/>
+    <w:lsdException w:name="Light Grid Accent 3" w:uiPriority="62"/>
+    <w:lsdException w:name="Medium Shading 1 Accent 3" w:uiPriority="63"/>
+    <w:lsdException w:name="Medium Shading 2 Accent 3" w:uiPriority="64"/>
+    <w:lsdException w:name="Medium List 1 Accent 3" w:uiPriority="65"/>
+    <w:lsdException w:name="Medium List 2 Accent 3" w:uiPriority="66"/>
+    <w:lsdException w:name="Medium Grid 1 Accent 3" w:uiPriority="67"/>
+    <w:lsdException w:name="Medium Grid 2 Accent 3" w:uiPriority="68"/>
+    <w:lsdException w:name="Medium Grid 3 Accent 3" w:uiPriority="69"/>
+    <w:lsdException w:name="Dark List Accent 3" w:uiPriority="70"/>
+    <w:lsdException w:name="Colorful Shading Accent 3" w:uiPriority="71"/>
+    <w:lsdException w:name="Colorful List Accent 3" w:uiPriority="72"/>
+    <w:lsdException w:name="Colorful Grid Accent 3" w:uiPriority="73"/>
+    <w:lsdException w:name="Light Shading Accent 4" w:uiPriority="60"/>
+    <w:lsdException w:name="Light List Accent 4" w:uiPriority="61"/>
+    <w:lsdException w:name="Light Grid Accent 4" w:uiPriority="62"/>
+    <w:lsdException w:name="Medium Shading 1 Accent 4" w:uiPriority="63"/>
+    <w:lsdException w:name="Medium Shading 2 Accent 4" w:uiPriority="64"/>
+    <w:lsdException w:name="Medium List 1 Accent 4" w:uiPriority="65"/>
+    <w:lsdException w:name="Medium List 2 Accent 4" w:uiPriority="66"/>
+    <w:lsdException w:name="Medium Grid 1 Accent 4" w:uiPriority="67"/>
+    <w:lsdException w:name="Medium Grid 2 Accent 4" w:uiPriority="68"/>
+    <w:lsdException w:name="Medium Grid 3 Accent 4" w:uiPriority="69"/>
+    <w:lsdException w:name="Dark List Accent 4" w:uiPriority="70"/>
+    <w:lsdException w:name="Colorful Shading Accent 4" w:uiPriority="71"/>
+    <w:lsdException w:name="Colorful List Accent 4" w:uiPriority="72"/>
+    <w:lsdException w:name="Colorful Grid Accent 4" w:uiPriority="73"/>
+    <w:lsdException w:name="Light Shading Accent 5" w:uiPriority="60"/>
+    <w:lsdException w:name="Light List Accent 5" w:uiPriority="61"/>
+    <w:lsdException w:name="Light Grid Accent 5" w:uiPriority="62"/>
+    <w:lsdException w:name="Medium Shading 1 Accent 5" w:uiPriority="63"/>
+    <w:lsdException w:name="Medium Shading 2 Accent 5" w:uiPriority="64"/>
+    <w:lsdException w:name="Medium List 1 Accent 5" w:uiPriority="65"/>
+    <w:lsdException w:name="Medium List 2 Accent 5" w:uiPriority="66"/>
+    <w:lsdException w:name="Medium Grid 1 Accent 5" w:uiPriority="67"/>
+    <w:lsdException w:name="Medium Grid 2 Accent 5" w:uiPriority="68"/>
+    <w:lsdException w:name="Medium Grid 3 Accent 5" w:uiPriority="69"/>
+    <w:lsdException w:name="Dark List Accent 5" w:uiPriority="70"/>
+    <w:lsdException w:name="Colorful Shading Accent 5" w:uiPriority="71"/>
+    <w:lsdException w:name="Colorful List Accent 5" w:uiPriority="72"/>
+    <w:lsdException w:name="Colorful Grid Accent 5" w:uiPriority="73"/>
+    <w:lsdException w:name="Light Shading Accent 6" w:uiPriority="60"/>
+    <w:lsdException w:name="Light List Accent 6" w:uiPriority="61"/>
+    <w:lsdException w:name="Light Grid Accent 6" w:uiPriority="62"/>
+    <w:lsdException w:name="Medium Shading 1 Accent 6" w:uiPriority="63"/>
+    <w:lsdException w:name="Medium Shading 2 Accent 6" w:uiPriority="64"/>
+    <w:lsdException w:name="Medium List 1 Accent 6" w:uiPriority="65"/>
+    <w:lsdException w:name="Medium List 2 Accent 6" w:uiPriority="66"/>
+    <w:lsdException w:name="Medium Grid 1 Accent 6" w:uiPriority="67"/>
+    <w:lsdException w:name="Medium Grid 2 Accent 6" w:uiPriority="68"/>
+    <w:lsdException w:name="Medium Grid 3 Accent 6" w:uiPriority="69"/>
+    <w:lsdException w:name="Dark List Accent 6" w:uiPriority="70"/>
+    <w:lsdException w:name="Colorful Shading Accent 6" w:uiPriority="71"/>
+    <w:lsdException w:name="Colorful List Accent 6" w:uiPriority="72"/>
+    <w:lsdException w:name="Colorful Grid Accent 6" w:uiPriority="73"/>
+    <w:lsdException w:name="Subtle Emphasis" w:uiPriority="19" w:qFormat="1"/>
+    <w:lsdException w:name="Intense Emphasis" w:uiPriority="21" w:qFormat="1"/>
+    <w:lsdException w:name="Subtle Reference" w:uiPriority="31" w:qFormat="1"/>
+    <w:lsdException w:name="Intense Reference" w:uiPriority="32" w:qFormat="1"/>
+    <w:lsdException w:name="Book Title" w:uiPriority="33" w:qFormat="1"/>
+    <w:lsdException w:name="Bibliography" w:semiHidden="1" w:uiPriority="37" w:unhideWhenUsed="1"/>
+    <w:lsdException w:name="TOC Heading" w:semiHidden="1" w:uiPriority="39" w:unhideWhenUsed="1" w:qFormat="1"/>
+    <w:lsdException w:name="Plain Table 1" w:uiPriority="41"/>
+    <w:lsdException w:name="Plain Table 2" w:uiPriority="42"/>
+    <w:lsdException w:name="Plain Table 3" w:uiPriority="43"/>
+    <w:lsdException w:name="Plain Table 4" w:uiPriority="44"/>
+    <w:lsdException w:name="Plain Table 5" w:uiPriority="45"/>
+    <w:lsdException w:name="Grid Table Light" w:uiPriority="40"/>
+    <w:lsdException w:name="Grid Table 1 Light" w:uiPriority="46"/>
+    <w:lsdException w:name="Grid Table 2" w:uiPriority="47"/>
+    <w:lsdException w:name="Grid Table 3" w:uiPriority="48"/>
+    <w:lsdException w:name="Grid Table 4" w:uiPriority="49"/>
+    <w:lsdException w:name="Grid Table 5 Dark" w:uiPriority="50"/>
+    <w:lsdException w:name="Grid Table 6 Colorful" w:uiPriority="51"/>
+    <w:lsdException w:name="Grid Table 7 Colorful" w:uiPriority="52"/>
+    <w:lsdException w:name="Grid Table 1 Light Accent 1" w:uiPriority="46"/>
+    <w:lsdException w:name="Grid Table 2 Accent 1" w:uiPriority="47"/>
+    <w:lsdException w:name="Grid Table 3 Accent 1" w:uiPriority="48"/>
+    <w:lsdException w:name="Grid Table 4 Accent 1" w:uiPriority="49"/>
+    <w:lsdException w:name="Grid Table 5 Dark Accent 1" w:uiPriority="50"/>
+    <w:lsdException w:name="Grid Table 6 Colorful Accent 1" w:uiPriority="51"/>
+    <w:lsdException w:name="Grid Table 7 Colorful Accent 1" w:uiPriority="52"/>
+    <w:lsdException w:name="Grid Table 1 Light Accent 2" w:uiPriority="46"/>
+    <w:lsdException w:name="Grid Table 2 Accent 2" w:uiPriority="47"/>
+    <w:lsdException w:name="Grid Table 3 Accent 2" w:uiPriority="48"/>
+    <w:lsdException w:name="Grid Table 4 Accent 2" w:uiPriority="49"/>
+    <w:lsdException w:name="Grid Table 5 Dark Accent 2" w:uiPriority="50"/>
+    <w:lsdException w:name="Grid Table 6 Colorful Accent 2" w:uiPriority="51"/>
+    <w:lsdException w:name="Grid Table 7 Colorful Accent 2" w:uiPriority="52"/>
+    <w:lsdException w:name="Grid Table 1 Light Accent 3" w:uiPriority="46"/>
+    <w:lsdException w:name="Grid Table 2 Accent 3" w:uiPriority="47"/>
+    <w:lsdException w:name="Grid Table 3 Accent 3" w:uiPriority="48"/>
+    <w:lsdException w:name="Grid Table 4 Accent 3" w:uiPriority="49"/>
+    <w:lsdException w:name="Grid Table 5 Dark Accent 3" w:uiPriority="50"/>
+    <w:lsdException w:name="Grid Table 6 Colorful Accent 3" w:uiPriority="51"/>
+    <w:lsdException w:name="Grid Table 7 Colorful Accent 3" w:uiPriority="52"/>
+    <w:lsdException w:name="Grid Table 1 Light Accent 4" w:uiPriority="46"/>
+    <w:lsdException w:name="Grid Table 2 Accent 4" w:uiPriority="47"/>
+    <w:lsdException w:name="Grid Table 3 Accent 4" w:uiPriority="48"/>
+    <w:lsdException w:name="Grid Table 4 Accent 4" w:uiPriority="49"/>
+    <w:lsdException w:name="Grid Table 5 Dark Accent 4" w:uiPriority="50"/>
+    <w:lsdException w:name="Grid Table 6 Colorful Accent 4" w:uiPriority="51"/>
+    <w:lsdException w:name="Grid Table 7 Colorful Accent 4" w:uiPriority="52"/>
+    <w:lsdException w:name="Grid Table 1 Light Accent 5" w:uiPriority="46"/>
+    <w:lsdException w:name="Grid Table 2 Accent 5" w:uiPriority="47"/>
+    <w:lsdException w:name="Grid Table 3 Accent 5" w:uiPriority="48"/>
+    <w:lsdException w:name="Grid Table 4 Accent 5" w:uiPriority="49"/>
+    <w:lsdException w:name="Grid Table 5 Dark Accent 5" w:uiPriority="50"/>
+    <w:lsdException w:name="Grid Table 6 Colorful Accent 5" w:uiPriority="51"/>
+    <w:lsdException w:name="Grid Table 7 Colorful Accent 5" w:uiPriority="52"/>
+    <w:lsdException w:name="Grid Table 1 Light Accent 6" w:uiPriority="46"/>
+    <w:lsdException w:name="Grid Table 2 Accent 6" w:uiPriority="47"/>
+    <w:lsdException w:name="Grid Table 3 Accent 6" w:uiPriority="48"/>
+    <w:lsdException w:name="Grid Table 4 Accent 6" w:uiPriority="49"/>
+    <w:lsdException w:name="Grid Table 5 Dark Accent 6" w:uiPriority="50"/>
+    <w:lsdException w:name="Grid Table 6 Colorful Accent 6" w:uiPriority="51"/>
+    <w:lsdException w:name="Grid Table 7 Colorful Accent 6" w:uiPriority="52"/>
+    <w:lsdException w:name="List Table 1 Light" w:uiPriority="46"/>
+    <w:lsdException w:name="List Table 2" w:uiPriority="47"/>
+    <w:lsdException w:name="List Table 3" w:uiPriority="48"/>
+    <w:lsdException w:name="List Table 4" w:uiPriority="49"/>
+    <w:lsdException w:name="List Table 5 Dark" w:uiPriority="50"/>
+    <w:lsdException w:name="List Table 6 Colorful" w:uiPriority="51"/>
+    <w:lsdException w:name="List Table 7 Colorful" w:uiPriority="52"/>
+    <w:lsdException w:name="List Table 1 Light Accent 1" w:uiPriority="46"/>
+    <w:lsdException w:name="List Table 2 Accent 1" w:uiPriority="47"/>
+    <w:lsdException w:name="List Table 3 Accent 1" w:uiPriority="48"/>
+    <w:lsdException w:name="List Table 4 Accent 1" w:uiPriority="49"/>
+    <w:lsdException w:name="List Table 5 Dark Accent 1" w:uiPriority="50"/>
+    <w:lsdException w:name="List Table 6 Colorful Accent 1" w:uiPriority="51"/>
+    <w:lsdException w:name="List Table 7 Colorful Accent 1" w:uiPriority="52"/>
+    <w:lsdException w:name="List Table 1 Light Accent 2" w:uiPriority="46"/>
+    <w:lsdException w:name="List Table 2 Accent 2" w:uiPriority="47"/>
+    <w:lsdException w:name="List Table 3 Accent 2" w:uiPriority="48"/>
+    <w:lsdException w:name="List Table 4 Accent 2" w:uiPriority="49"/>
+    <w:lsdException w:name="List Table 5 Dark Accent 2" w:uiPriority="50"/>
+    <w:lsdException w:name="List Table 6 Colorful Accent 2" w:uiPriority="51"/>
+    <w:lsdException w:name="List Table 7 Colorful Accent 2" w:uiPriority="52"/>
+    <w:lsdException w:name="List Table 1 Light Accent 3" w:uiPriority="46"/>
+    <w:lsdException w:name="List Table 2 Accent 3" w:uiPriority="47"/>
+    <w:lsdException w:name="List Table 3 Accent 3" w:uiPriority="48"/>
+    <w:lsdException w:name="List Table 4 Accent 3" w:uiPriority="49"/>
+    <w:lsdException w:name="List Table 5 Dark Accent 3" w:uiPriority="50"/>
+    <w:lsdException w:name="List Table 6 Colorful Accent 3" w:uiPriority="51"/>
+    <w:lsdException w:name="List Table 7 Colorful Accent 3" w:uiPriority="52"/>
+    <w:lsdException w:name="List Table 1 Light Accent 4" w:uiPriority="46"/>
+    <w:lsdException w:name="List Table 2 Accent 4" w:uiPriority="47"/>
+    <w:lsdException w:name="List Table 3 Accent 4" w:uiPriority="48"/>
+    <w:lsdException w:name="List Table 4 Accent 4" w:uiPriority="49"/>
+    <w:lsdException w:name="List Table 5 Dark Accent 4" w:uiPriority="50"/>
+    <w:lsdException w:name="List Table 6 Colorful Accent 4" w:uiPriority="51"/>
+    <w:lsdException w:name="List Table 7 Colorful Accent 4" w:uiPriority="52"/>
+    <w:lsdException w:name="List Table 1 Light Accent 5" w:uiPriority="46"/>
+    <w:lsdException w:name="List Table 2 Accent 5" w:uiPriority="47"/>
+    <w:lsdException w:name="List Table 3 Accent 5" w:uiPriority="48"/>
+    <w:lsdException w:name="List Table 4 Accent 5" w:uiPriority="49"/>
+    <w:lsdException w:name="List Table 5 Dark Accent 5" w:uiPriority="50"/>
+    <w:lsdException w:name="List Table 6 Colorful Accent 5" w:uiPriority="51"/>
+    <w:lsdException w:name="List Table 7 Colorful Accent 5" w:uiPriority="52"/>
+    <w:lsdException w:name="List Table 1 Light Accent 6" w:uiPriority="46"/>
+    <w:lsdException w:name="List Table 2 Accent 6" w:uiPriority="47"/>
+    <w:lsdException w:name="List Table 3 Accent 6" w:uiPriority="48"/>
+    <w:lsdException w:name="List Table 4 Accent 6" w:uiPriority="49"/>
+    <w:lsdException w:name="List Table 5 Dark Accent 6" w:uiPriority="50"/>
+    <w:lsdException w:name="List Table 6 Colorful Accent 6" w:uiPriority="51"/>
+    <w:lsdException w:name="List Table 7 Colorful Accent 6" w:uiPriority="52"/>
+    <w:lsdException w:name="Mention" w:semiHidden="1" w:unhideWhenUsed="1"/>
+    <w:lsdException w:name="Smart Hyperlink" w:semiHidden="1" w:unhideWhenUsed="1"/>
+    <w:lsdException w:name="Hashtag" w:semiHidden="1" w:unhideWhenUsed="1"/>
+    <w:lsdException w:name="Unresolved Mention" w:semiHidden="1" w:unhideWhenUsed="1"/>
   </w:latentStyles>
   <w:style w:type="paragraph" w:default="1" w:styleId="Normal">
     <w:name w:val="Normal"/>
@@ -2240,7 +2623,6 @@
     <w:uiPriority w:val="99"/>
     <w:semiHidden/>
     <w:unhideWhenUsed/>
-    <w:qFormat/>
     <w:tblPr>
       <w:tblInd w:w="0" w:type="dxa"/>
       <w:tblCellMar>
@@ -2526,7 +2908,7 @@
   <a:extraClrSchemeLst/>
   <a:extLst>
     <a:ext uri="{05A4C25C-085E-4340-85A3-A5531E510DB2}">
-      <thm15:themeFamily xmlns:thm15="http://schemas.microsoft.com/office/thememl/2012/main" xmlns="" name="Office Theme" id="{62F939B6-93AF-4DB8-9C6B-D6C7DFDC589F}" vid="{4A3C46E8-61CC-4603-A589-7422A47A8E4A}"/>
+      <thm15:themeFamily xmlns:thm15="http://schemas.microsoft.com/office/thememl/2012/main" name="Office Theme" id="{62F939B6-93AF-4DB8-9C6B-D6C7DFDC589F}" vid="{4A3C46E8-61CC-4603-A589-7422A47A8E4A}"/>
     </a:ext>
   </a:extLst>
 </a:theme>

</xml_diff>

<commit_message>
updated Database basics tut and added http doc
</commit_message>
<xml_diff>
--- a/Database Tutorials/Basics.docx
+++ b/Database Tutorials/Basics.docx
@@ -1,6 +1,6 @@
 
 <file path=word/document.xml><?xml version="1.0" encoding="utf-8"?>
-<w:document xmlns:wpc="http://schemas.microsoft.com/office/word/2010/wordprocessingCanvas" xmlns:cx="http://schemas.microsoft.com/office/drawing/2014/chartex" xmlns:cx1="http://schemas.microsoft.com/office/drawing/2015/9/8/chartex" xmlns:cx2="http://schemas.microsoft.com/office/drawing/2015/10/21/chartex" xmlns:cx3="http://schemas.microsoft.com/office/drawing/2016/5/9/chartex" xmlns:cx4="http://schemas.microsoft.com/office/drawing/2016/5/10/chartex" xmlns:cx5="http://schemas.microsoft.com/office/drawing/2016/5/11/chartex" xmlns:cx6="http://schemas.microsoft.com/office/drawing/2016/5/12/chartex" xmlns:cx7="http://schemas.microsoft.com/office/drawing/2016/5/13/chartex" xmlns:cx8="http://schemas.microsoft.com/office/drawing/2016/5/14/chartex" xmlns:mc="http://schemas.openxmlformats.org/markup-compatibility/2006" xmlns:aink="http://schemas.microsoft.com/office/drawing/2016/ink" xmlns:am3d="http://schemas.microsoft.com/office/drawing/2017/model3d" xmlns:o="urn:schemas-microsoft-com:office:office" xmlns:r="http://schemas.openxmlformats.org/officeDocument/2006/relationships" xmlns:m="http://schemas.openxmlformats.org/officeDocument/2006/math" xmlns:v="urn:schemas-microsoft-com:vml" xmlns:wp14="http://schemas.microsoft.com/office/word/2010/wordprocessingDrawing" xmlns:wp="http://schemas.openxmlformats.org/drawingml/2006/wordprocessingDrawing" xmlns:w10="urn:schemas-microsoft-com:office:word" xmlns:w="http://schemas.openxmlformats.org/wordprocessingml/2006/main" xmlns:w14="http://schemas.microsoft.com/office/word/2010/wordml" xmlns:w15="http://schemas.microsoft.com/office/word/2012/wordml" xmlns:w16cid="http://schemas.microsoft.com/office/word/2016/wordml/cid" xmlns:w16se="http://schemas.microsoft.com/office/word/2015/wordml/symex" xmlns:wpg="http://schemas.microsoft.com/office/word/2010/wordprocessingGroup" xmlns:wpi="http://schemas.microsoft.com/office/word/2010/wordprocessingInk" xmlns:wne="http://schemas.microsoft.com/office/word/2006/wordml" xmlns:wps="http://schemas.microsoft.com/office/word/2010/wordprocessingShape" mc:Ignorable="w14 w15 w16se w16cid wp14">
+<w:document xmlns:ve="http://schemas.openxmlformats.org/markup-compatibility/2006" xmlns:o="urn:schemas-microsoft-com:office:office" xmlns:r="http://schemas.openxmlformats.org/officeDocument/2006/relationships" xmlns:m="http://schemas.openxmlformats.org/officeDocument/2006/math" xmlns:v="urn:schemas-microsoft-com:vml" xmlns:wp="http://schemas.openxmlformats.org/drawingml/2006/wordprocessingDrawing" xmlns:w10="urn:schemas-microsoft-com:office:word" xmlns:w="http://schemas.openxmlformats.org/wordprocessingml/2006/main" xmlns:wne="http://schemas.microsoft.com/office/word/2006/wordml">
   <w:body>
     <w:p>
       <w:pPr>
@@ -1470,6 +1470,232 @@
       <w:pPr>
         <w:pStyle w:val="ListParagraph"/>
       </w:pPr>
+    </w:p>
+    <w:p>
+      <w:pPr>
+        <w:pStyle w:val="ListParagraph"/>
+      </w:pPr>
+    </w:p>
+    <w:p>
+      <w:pPr>
+        <w:pStyle w:val="ListParagraph"/>
+      </w:pPr>
+    </w:p>
+    <w:p>
+      <w:pPr>
+        <w:pStyle w:val="ListParagraph"/>
+      </w:pPr>
+    </w:p>
+    <w:p>
+      <w:pPr>
+        <w:pStyle w:val="ListParagraph"/>
+      </w:pPr>
+    </w:p>
+    <w:p>
+      <w:pPr>
+        <w:pStyle w:val="ListParagraph"/>
+      </w:pPr>
+    </w:p>
+    <w:p>
+      <w:pPr>
+        <w:pStyle w:val="ListParagraph"/>
+      </w:pPr>
+    </w:p>
+    <w:p>
+      <w:pPr>
+        <w:pStyle w:val="ListParagraph"/>
+      </w:pPr>
+    </w:p>
+    <w:p>
+      <w:pPr>
+        <w:pStyle w:val="ListParagraph"/>
+      </w:pPr>
+    </w:p>
+    <w:p>
+      <w:pPr>
+        <w:pStyle w:val="ListParagraph"/>
+      </w:pPr>
+      <w:r>
+        <w:t>Table Joins:</w:t>
+      </w:r>
+    </w:p>
+    <w:p>
+      <w:pPr>
+        <w:pStyle w:val="ListParagraph"/>
+        <w:numPr>
+          <w:ilvl w:val="0"/>
+          <w:numId w:val="3"/>
+        </w:numPr>
+      </w:pPr>
+      <w:r>
+        <w:t>Used for combining data from one table to another.</w:t>
+      </w:r>
+    </w:p>
+    <w:p>
+      <w:pPr>
+        <w:pStyle w:val="ListParagraph"/>
+        <w:numPr>
+          <w:ilvl w:val="0"/>
+          <w:numId w:val="3"/>
+        </w:numPr>
+      </w:pPr>
+      <w:r>
+        <w:t>Using join in a query tells the database to query from two different tables  together into one result set.</w:t>
+      </w:r>
+    </w:p>
+    <w:p>
+      <w:pPr>
+        <w:pStyle w:val="ListParagraph"/>
+        <w:numPr>
+          <w:ilvl w:val="0"/>
+          <w:numId w:val="3"/>
+        </w:numPr>
+      </w:pPr>
+      <w:r>
+        <w:t>JOINS can be used with one to one, one to many and many to many relationship.</w:t>
+      </w:r>
+    </w:p>
+    <w:p>
+      <w:pPr>
+        <w:pStyle w:val="ListParagraph"/>
+        <w:numPr>
+          <w:ilvl w:val="0"/>
+          <w:numId w:val="3"/>
+        </w:numPr>
+      </w:pPr>
+      <w:r>
+        <w:t>Types of Join:</w:t>
+      </w:r>
+    </w:p>
+    <w:p>
+      <w:pPr>
+        <w:pStyle w:val="ListParagraph"/>
+        <w:numPr>
+          <w:ilvl w:val="0"/>
+          <w:numId w:val="8"/>
+        </w:numPr>
+      </w:pPr>
+      <w:r>
+        <w:t>INNER JOI</w:t>
+      </w:r>
+      <w:r>
+        <w:t>N</w:t>
+      </w:r>
+    </w:p>
+    <w:p>
+      <w:pPr>
+        <w:pStyle w:val="ListParagraph"/>
+        <w:ind w:left="1080"/>
+      </w:pPr>
+      <w:r>
+        <w:t xml:space="preserve">-To get the data if the column value matches in both the table. </w:t>
+      </w:r>
+    </w:p>
+    <w:p>
+      <w:pPr>
+        <w:pStyle w:val="ListParagraph"/>
+        <w:ind w:left="1080"/>
+      </w:pPr>
+      <w:r>
+        <w:t>-Similar to intersection in Sets.</w:t>
+      </w:r>
+    </w:p>
+    <w:p>
+      <w:pPr>
+        <w:pStyle w:val="ListParagraph"/>
+        <w:ind w:left="1080"/>
+      </w:pPr>
+      <w:r>
+        <w:t>-We can inner join in more than two tables.</w:t>
+      </w:r>
+    </w:p>
+    <w:p>
+      <w:pPr>
+        <w:pStyle w:val="ListParagraph"/>
+        <w:ind w:left="1080"/>
+      </w:pPr>
+      <w:r>
+        <w:t>-The equality criteria is usually a primary key on table and foreign key on the other.</w:t>
+      </w:r>
+    </w:p>
+    <w:p>
+      <w:pPr>
+        <w:pStyle w:val="ListParagraph"/>
+        <w:ind w:left="1080"/>
+      </w:pPr>
+      <w:r>
+        <w:t xml:space="preserve">-SELECT * </w:t>
+      </w:r>
+    </w:p>
+    <w:p>
+      <w:pPr>
+        <w:pStyle w:val="ListParagraph"/>
+        <w:ind w:left="1080"/>
+      </w:pPr>
+      <w:r>
+        <w:t xml:space="preserve">  FROM &lt;Table1&gt; AS T1 </w:t>
+      </w:r>
+    </w:p>
+    <w:p>
+      <w:pPr>
+        <w:pStyle w:val="ListParagraph"/>
+        <w:ind w:left="1080"/>
+      </w:pPr>
+      <w:r>
+        <w:t xml:space="preserve">  INNER JOIN &lt;Table2&gt; as T2 ON t1.column = t2.column</w:t>
+      </w:r>
+    </w:p>
+    <w:p>
+      <w:pPr>
+        <w:pStyle w:val="ListParagraph"/>
+        <w:numPr>
+          <w:ilvl w:val="0"/>
+          <w:numId w:val="8"/>
+        </w:numPr>
+      </w:pPr>
+      <w:r>
+        <w:t>OUTER JOIN:</w:t>
+      </w:r>
+    </w:p>
+    <w:p>
+      <w:pPr>
+        <w:pStyle w:val="ListParagraph"/>
+        <w:ind w:left="1080"/>
+      </w:pPr>
+      <w:r>
+        <w:t>-Get data from two tables if data is present on both the tables and the data which is not common.</w:t>
+      </w:r>
+    </w:p>
+    <w:p>
+      <w:pPr>
+        <w:pStyle w:val="ListParagraph"/>
+        <w:ind w:left="1080"/>
+      </w:pPr>
+      <w:r>
+        <w:lastRenderedPageBreak/>
+        <w:t>-</w:t>
+      </w:r>
+      <w:r>
+        <w:t>LEFT OUTER JOIN: Get data common in both table + the data present in first table only</w:t>
+      </w:r>
+    </w:p>
+    <w:p>
+      <w:pPr>
+        <w:pStyle w:val="ListParagraph"/>
+        <w:ind w:left="1080"/>
+      </w:pPr>
+      <w:r>
+        <w:t>-RIGHT OUTER JOIN: Get data common in both tables + the data unique to second table.</w:t>
+      </w:r>
+    </w:p>
+    <w:p>
+      <w:pPr>
+        <w:pStyle w:val="ListParagraph"/>
+        <w:ind w:left="1080"/>
+      </w:pPr>
+      <w:r>
+        <w:t>-FULL OUTER JOIN: Get data common in both tables + the unique data in both the tables.</w:t>
+      </w:r>
     </w:p>
     <w:p/>
     <w:p>
@@ -1493,8 +1719,8 @@
 </file>
 
 <file path=word/numbering.xml><?xml version="1.0" encoding="utf-8"?>
-<w:numbering xmlns:wpc="http://schemas.microsoft.com/office/word/2010/wordprocessingCanvas" xmlns:cx="http://schemas.microsoft.com/office/drawing/2014/chartex" xmlns:cx1="http://schemas.microsoft.com/office/drawing/2015/9/8/chartex" xmlns:cx2="http://schemas.microsoft.com/office/drawing/2015/10/21/chartex" xmlns:cx3="http://schemas.microsoft.com/office/drawing/2016/5/9/chartex" xmlns:cx4="http://schemas.microsoft.com/office/drawing/2016/5/10/chartex" xmlns:cx5="http://schemas.microsoft.com/office/drawing/2016/5/11/chartex" xmlns:cx6="http://schemas.microsoft.com/office/drawing/2016/5/12/chartex" xmlns:cx7="http://schemas.microsoft.com/office/drawing/2016/5/13/chartex" xmlns:cx8="http://schemas.microsoft.com/office/drawing/2016/5/14/chartex" xmlns:mc="http://schemas.openxmlformats.org/markup-compatibility/2006" xmlns:aink="http://schemas.microsoft.com/office/drawing/2016/ink" xmlns:am3d="http://schemas.microsoft.com/office/drawing/2017/model3d" xmlns:o="urn:schemas-microsoft-com:office:office" xmlns:r="http://schemas.openxmlformats.org/officeDocument/2006/relationships" xmlns:m="http://schemas.openxmlformats.org/officeDocument/2006/math" xmlns:v="urn:schemas-microsoft-com:vml" xmlns:wp14="http://schemas.microsoft.com/office/word/2010/wordprocessingDrawing" xmlns:wp="http://schemas.openxmlformats.org/drawingml/2006/wordprocessingDrawing" xmlns:w10="urn:schemas-microsoft-com:office:word" xmlns:w="http://schemas.openxmlformats.org/wordprocessingml/2006/main" xmlns:w14="http://schemas.microsoft.com/office/word/2010/wordml" xmlns:w15="http://schemas.microsoft.com/office/word/2012/wordml" xmlns:w16cid="http://schemas.microsoft.com/office/word/2016/wordml/cid" xmlns:w16se="http://schemas.microsoft.com/office/word/2015/wordml/symex" xmlns:wpg="http://schemas.microsoft.com/office/word/2010/wordprocessingGroup" xmlns:wpi="http://schemas.microsoft.com/office/word/2010/wordprocessingInk" xmlns:wne="http://schemas.microsoft.com/office/word/2006/wordml" xmlns:wps="http://schemas.microsoft.com/office/word/2010/wordprocessingShape" mc:Ignorable="w14 w15 w16se w16cid wp14">
-  <w:abstractNum w:abstractNumId="0" w15:restartNumberingAfterBreak="0">
+<w:numbering xmlns:ve="http://schemas.openxmlformats.org/markup-compatibility/2006" xmlns:o="urn:schemas-microsoft-com:office:office" xmlns:r="http://schemas.openxmlformats.org/officeDocument/2006/relationships" xmlns:m="http://schemas.openxmlformats.org/officeDocument/2006/math" xmlns:v="urn:schemas-microsoft-com:vml" xmlns:wp="http://schemas.openxmlformats.org/drawingml/2006/wordprocessingDrawing" xmlns:w10="urn:schemas-microsoft-com:office:word" xmlns:w="http://schemas.openxmlformats.org/wordprocessingml/2006/main" xmlns:wne="http://schemas.microsoft.com/office/word/2006/wordml">
+  <w:abstractNum w:abstractNumId="0">
     <w:nsid w:val="21DC2543"/>
     <w:multiLevelType w:val="hybridMultilevel"/>
     <w:tmpl w:val="FE9E8D70"/>
@@ -1583,7 +1809,7 @@
       </w:pPr>
     </w:lvl>
   </w:abstractNum>
-  <w:abstractNum w:abstractNumId="1" w15:restartNumberingAfterBreak="0">
+  <w:abstractNum w:abstractNumId="1">
     <w:nsid w:val="2CE34662"/>
     <w:multiLevelType w:val="hybridMultilevel"/>
     <w:tmpl w:val="A4003F8A"/>
@@ -1696,7 +1922,7 @@
       </w:rPr>
     </w:lvl>
   </w:abstractNum>
-  <w:abstractNum w:abstractNumId="2" w15:restartNumberingAfterBreak="0">
+  <w:abstractNum w:abstractNumId="2">
     <w:nsid w:val="2DB82CE0"/>
     <w:multiLevelType w:val="hybridMultilevel"/>
     <w:tmpl w:val="21A628AA"/>
@@ -1785,7 +2011,7 @@
       </w:pPr>
     </w:lvl>
   </w:abstractNum>
-  <w:abstractNum w:abstractNumId="3" w15:restartNumberingAfterBreak="0">
+  <w:abstractNum w:abstractNumId="3">
     <w:nsid w:val="3E004AC1"/>
     <w:multiLevelType w:val="hybridMultilevel"/>
     <w:tmpl w:val="7F82174A"/>
@@ -1898,7 +2124,7 @@
       </w:rPr>
     </w:lvl>
   </w:abstractNum>
-  <w:abstractNum w:abstractNumId="4" w15:restartNumberingAfterBreak="0">
+  <w:abstractNum w:abstractNumId="4">
     <w:nsid w:val="3E1D1460"/>
     <w:multiLevelType w:val="hybridMultilevel"/>
     <w:tmpl w:val="CA4C84E0"/>
@@ -1987,7 +2213,7 @@
       </w:pPr>
     </w:lvl>
   </w:abstractNum>
-  <w:abstractNum w:abstractNumId="5" w15:restartNumberingAfterBreak="0">
+  <w:abstractNum w:abstractNumId="5">
     <w:nsid w:val="508958F5"/>
     <w:multiLevelType w:val="hybridMultilevel"/>
     <w:tmpl w:val="111C9FC8"/>
@@ -2076,7 +2302,96 @@
       </w:pPr>
     </w:lvl>
   </w:abstractNum>
-  <w:abstractNum w:abstractNumId="6" w15:restartNumberingAfterBreak="0">
+  <w:abstractNum w:abstractNumId="6">
+    <w:nsid w:val="5E8307FD"/>
+    <w:multiLevelType w:val="hybridMultilevel"/>
+    <w:tmpl w:val="8760E000"/>
+    <w:lvl w:ilvl="0" w:tplc="326A52F8">
+      <w:start w:val="1"/>
+      <w:numFmt w:val="lowerLetter"/>
+      <w:lvlText w:val="%1)"/>
+      <w:lvlJc w:val="left"/>
+      <w:pPr>
+        <w:ind w:left="1080" w:hanging="360"/>
+      </w:pPr>
+      <w:rPr>
+        <w:rFonts w:hint="default"/>
+      </w:rPr>
+    </w:lvl>
+    <w:lvl w:ilvl="1" w:tplc="04090019" w:tentative="1">
+      <w:start w:val="1"/>
+      <w:numFmt w:val="lowerLetter"/>
+      <w:lvlText w:val="%2."/>
+      <w:lvlJc w:val="left"/>
+      <w:pPr>
+        <w:ind w:left="1800" w:hanging="360"/>
+      </w:pPr>
+    </w:lvl>
+    <w:lvl w:ilvl="2" w:tplc="0409001B" w:tentative="1">
+      <w:start w:val="1"/>
+      <w:numFmt w:val="lowerRoman"/>
+      <w:lvlText w:val="%3."/>
+      <w:lvlJc w:val="right"/>
+      <w:pPr>
+        <w:ind w:left="2520" w:hanging="180"/>
+      </w:pPr>
+    </w:lvl>
+    <w:lvl w:ilvl="3" w:tplc="0409000F" w:tentative="1">
+      <w:start w:val="1"/>
+      <w:numFmt w:val="decimal"/>
+      <w:lvlText w:val="%4."/>
+      <w:lvlJc w:val="left"/>
+      <w:pPr>
+        <w:ind w:left="3240" w:hanging="360"/>
+      </w:pPr>
+    </w:lvl>
+    <w:lvl w:ilvl="4" w:tplc="04090019" w:tentative="1">
+      <w:start w:val="1"/>
+      <w:numFmt w:val="lowerLetter"/>
+      <w:lvlText w:val="%5."/>
+      <w:lvlJc w:val="left"/>
+      <w:pPr>
+        <w:ind w:left="3960" w:hanging="360"/>
+      </w:pPr>
+    </w:lvl>
+    <w:lvl w:ilvl="5" w:tplc="0409001B" w:tentative="1">
+      <w:start w:val="1"/>
+      <w:numFmt w:val="lowerRoman"/>
+      <w:lvlText w:val="%6."/>
+      <w:lvlJc w:val="right"/>
+      <w:pPr>
+        <w:ind w:left="4680" w:hanging="180"/>
+      </w:pPr>
+    </w:lvl>
+    <w:lvl w:ilvl="6" w:tplc="0409000F" w:tentative="1">
+      <w:start w:val="1"/>
+      <w:numFmt w:val="decimal"/>
+      <w:lvlText w:val="%7."/>
+      <w:lvlJc w:val="left"/>
+      <w:pPr>
+        <w:ind w:left="5400" w:hanging="360"/>
+      </w:pPr>
+    </w:lvl>
+    <w:lvl w:ilvl="7" w:tplc="04090019" w:tentative="1">
+      <w:start w:val="1"/>
+      <w:numFmt w:val="lowerLetter"/>
+      <w:lvlText w:val="%8."/>
+      <w:lvlJc w:val="left"/>
+      <w:pPr>
+        <w:ind w:left="6120" w:hanging="360"/>
+      </w:pPr>
+    </w:lvl>
+    <w:lvl w:ilvl="8" w:tplc="0409001B" w:tentative="1">
+      <w:start w:val="1"/>
+      <w:numFmt w:val="lowerRoman"/>
+      <w:lvlText w:val="%9."/>
+      <w:lvlJc w:val="right"/>
+      <w:pPr>
+        <w:ind w:left="6840" w:hanging="180"/>
+      </w:pPr>
+    </w:lvl>
+  </w:abstractNum>
+  <w:abstractNum w:abstractNumId="7">
     <w:nsid w:val="7A5E4E21"/>
     <w:multiLevelType w:val="hybridMultilevel"/>
     <w:tmpl w:val="44D4EDD4"/>
@@ -2205,16 +2520,19 @@
     <w:abstractNumId w:val="4"/>
   </w:num>
   <w:num w:numId="6">
-    <w:abstractNumId w:val="6"/>
+    <w:abstractNumId w:val="7"/>
   </w:num>
   <w:num w:numId="7">
     <w:abstractNumId w:val="0"/>
+  </w:num>
+  <w:num w:numId="8">
+    <w:abstractNumId w:val="6"/>
   </w:num>
 </w:numbering>
 </file>
 
 <file path=word/styles.xml><?xml version="1.0" encoding="utf-8"?>
-<w:styles xmlns:mc="http://schemas.openxmlformats.org/markup-compatibility/2006" xmlns:r="http://schemas.openxmlformats.org/officeDocument/2006/relationships" xmlns:w="http://schemas.openxmlformats.org/wordprocessingml/2006/main" xmlns:w14="http://schemas.microsoft.com/office/word/2010/wordml" xmlns:w15="http://schemas.microsoft.com/office/word/2012/wordml" xmlns:w16cid="http://schemas.microsoft.com/office/word/2016/wordml/cid" xmlns:w16se="http://schemas.microsoft.com/office/word/2015/wordml/symex" mc:Ignorable="w14 w15 w16se w16cid">
+<w:styles xmlns:r="http://schemas.openxmlformats.org/officeDocument/2006/relationships" xmlns:w="http://schemas.openxmlformats.org/wordprocessingml/2006/main">
   <w:docDefaults>
     <w:rPrDefault>
       <w:rPr>
@@ -2230,382 +2548,144 @@
       </w:pPr>
     </w:pPrDefault>
   </w:docDefaults>
-  <w:latentStyles w:defLockedState="0" w:defUIPriority="99" w:defSemiHidden="0" w:defUnhideWhenUsed="0" w:defQFormat="0" w:count="375">
-    <w:lsdException w:name="Normal" w:uiPriority="0" w:qFormat="1"/>
-    <w:lsdException w:name="heading 1" w:uiPriority="9" w:qFormat="1"/>
-    <w:lsdException w:name="heading 2" w:semiHidden="1" w:uiPriority="9" w:unhideWhenUsed="1" w:qFormat="1"/>
-    <w:lsdException w:name="heading 3" w:semiHidden="1" w:uiPriority="9" w:unhideWhenUsed="1" w:qFormat="1"/>
-    <w:lsdException w:name="heading 4" w:semiHidden="1" w:uiPriority="9" w:unhideWhenUsed="1" w:qFormat="1"/>
-    <w:lsdException w:name="heading 5" w:semiHidden="1" w:uiPriority="9" w:unhideWhenUsed="1" w:qFormat="1"/>
-    <w:lsdException w:name="heading 6" w:semiHidden="1" w:uiPriority="9" w:unhideWhenUsed="1" w:qFormat="1"/>
-    <w:lsdException w:name="heading 7" w:semiHidden="1" w:uiPriority="9" w:unhideWhenUsed="1" w:qFormat="1"/>
-    <w:lsdException w:name="heading 8" w:semiHidden="1" w:uiPriority="9" w:unhideWhenUsed="1" w:qFormat="1"/>
-    <w:lsdException w:name="heading 9" w:semiHidden="1" w:uiPriority="9" w:unhideWhenUsed="1" w:qFormat="1"/>
-    <w:lsdException w:name="index 1" w:semiHidden="1" w:unhideWhenUsed="1"/>
-    <w:lsdException w:name="index 2" w:semiHidden="1" w:unhideWhenUsed="1"/>
-    <w:lsdException w:name="index 3" w:semiHidden="1" w:unhideWhenUsed="1"/>
-    <w:lsdException w:name="index 4" w:semiHidden="1" w:unhideWhenUsed="1"/>
-    <w:lsdException w:name="index 5" w:semiHidden="1" w:unhideWhenUsed="1"/>
-    <w:lsdException w:name="index 6" w:semiHidden="1" w:unhideWhenUsed="1"/>
-    <w:lsdException w:name="index 7" w:semiHidden="1" w:unhideWhenUsed="1"/>
-    <w:lsdException w:name="index 8" w:semiHidden="1" w:unhideWhenUsed="1"/>
-    <w:lsdException w:name="index 9" w:semiHidden="1" w:unhideWhenUsed="1"/>
-    <w:lsdException w:name="toc 1" w:semiHidden="1" w:uiPriority="39" w:unhideWhenUsed="1"/>
-    <w:lsdException w:name="toc 2" w:semiHidden="1" w:uiPriority="39" w:unhideWhenUsed="1"/>
-    <w:lsdException w:name="toc 3" w:semiHidden="1" w:uiPriority="39" w:unhideWhenUsed="1"/>
-    <w:lsdException w:name="toc 4" w:semiHidden="1" w:uiPriority="39" w:unhideWhenUsed="1"/>
-    <w:lsdException w:name="toc 5" w:semiHidden="1" w:uiPriority="39" w:unhideWhenUsed="1"/>
-    <w:lsdException w:name="toc 6" w:semiHidden="1" w:uiPriority="39" w:unhideWhenUsed="1"/>
-    <w:lsdException w:name="toc 7" w:semiHidden="1" w:uiPriority="39" w:unhideWhenUsed="1"/>
-    <w:lsdException w:name="toc 8" w:semiHidden="1" w:uiPriority="39" w:unhideWhenUsed="1"/>
-    <w:lsdException w:name="toc 9" w:semiHidden="1" w:uiPriority="39" w:unhideWhenUsed="1"/>
-    <w:lsdException w:name="Normal Indent" w:semiHidden="1" w:unhideWhenUsed="1"/>
-    <w:lsdException w:name="footnote text" w:semiHidden="1" w:unhideWhenUsed="1"/>
-    <w:lsdException w:name="annotation text" w:semiHidden="1" w:unhideWhenUsed="1"/>
-    <w:lsdException w:name="header" w:semiHidden="1" w:unhideWhenUsed="1"/>
-    <w:lsdException w:name="footer" w:semiHidden="1" w:unhideWhenUsed="1"/>
-    <w:lsdException w:name="index heading" w:semiHidden="1" w:unhideWhenUsed="1"/>
-    <w:lsdException w:name="caption" w:semiHidden="1" w:uiPriority="35" w:unhideWhenUsed="1" w:qFormat="1"/>
-    <w:lsdException w:name="table of figures" w:semiHidden="1" w:unhideWhenUsed="1"/>
-    <w:lsdException w:name="envelope address" w:semiHidden="1" w:unhideWhenUsed="1"/>
-    <w:lsdException w:name="envelope return" w:semiHidden="1" w:unhideWhenUsed="1"/>
-    <w:lsdException w:name="footnote reference" w:semiHidden="1" w:unhideWhenUsed="1"/>
-    <w:lsdException w:name="annotation reference" w:semiHidden="1" w:unhideWhenUsed="1"/>
-    <w:lsdException w:name="line number" w:semiHidden="1" w:unhideWhenUsed="1"/>
-    <w:lsdException w:name="page number" w:semiHidden="1" w:unhideWhenUsed="1"/>
-    <w:lsdException w:name="endnote reference" w:semiHidden="1" w:unhideWhenUsed="1"/>
-    <w:lsdException w:name="endnote text" w:semiHidden="1" w:unhideWhenUsed="1"/>
-    <w:lsdException w:name="table of authorities" w:semiHidden="1" w:unhideWhenUsed="1"/>
-    <w:lsdException w:name="macro" w:semiHidden="1" w:unhideWhenUsed="1"/>
-    <w:lsdException w:name="toa heading" w:semiHidden="1" w:unhideWhenUsed="1"/>
-    <w:lsdException w:name="List" w:semiHidden="1" w:unhideWhenUsed="1"/>
-    <w:lsdException w:name="List Bullet" w:semiHidden="1" w:unhideWhenUsed="1"/>
-    <w:lsdException w:name="List Number" w:semiHidden="1" w:unhideWhenUsed="1"/>
-    <w:lsdException w:name="List 2" w:semiHidden="1" w:unhideWhenUsed="1"/>
-    <w:lsdException w:name="List 3" w:semiHidden="1" w:unhideWhenUsed="1"/>
-    <w:lsdException w:name="List 4" w:semiHidden="1" w:unhideWhenUsed="1"/>
-    <w:lsdException w:name="List 5" w:semiHidden="1" w:unhideWhenUsed="1"/>
-    <w:lsdException w:name="List Bullet 2" w:semiHidden="1" w:unhideWhenUsed="1"/>
-    <w:lsdException w:name="List Bullet 3" w:semiHidden="1" w:unhideWhenUsed="1"/>
-    <w:lsdException w:name="List Bullet 4" w:semiHidden="1" w:unhideWhenUsed="1"/>
-    <w:lsdException w:name="List Bullet 5" w:semiHidden="1" w:unhideWhenUsed="1"/>
-    <w:lsdException w:name="List Number 2" w:semiHidden="1" w:unhideWhenUsed="1"/>
-    <w:lsdException w:name="List Number 3" w:semiHidden="1" w:unhideWhenUsed="1"/>
-    <w:lsdException w:name="List Number 4" w:semiHidden="1" w:unhideWhenUsed="1"/>
-    <w:lsdException w:name="List Number 5" w:semiHidden="1" w:unhideWhenUsed="1"/>
-    <w:lsdException w:name="Title" w:uiPriority="10" w:qFormat="1"/>
-    <w:lsdException w:name="Closing" w:semiHidden="1" w:unhideWhenUsed="1"/>
-    <w:lsdException w:name="Signature" w:semiHidden="1" w:unhideWhenUsed="1"/>
-    <w:lsdException w:name="Default Paragraph Font" w:semiHidden="1" w:uiPriority="1" w:unhideWhenUsed="1"/>
-    <w:lsdException w:name="Body Text" w:semiHidden="1" w:unhideWhenUsed="1"/>
-    <w:lsdException w:name="Body Text Indent" w:semiHidden="1" w:unhideWhenUsed="1"/>
-    <w:lsdException w:name="List Continue" w:semiHidden="1" w:unhideWhenUsed="1"/>
-    <w:lsdException w:name="List Continue 2" w:semiHidden="1" w:unhideWhenUsed="1"/>
-    <w:lsdException w:name="List Continue 3" w:semiHidden="1" w:unhideWhenUsed="1"/>
-    <w:lsdException w:name="List Continue 4" w:semiHidden="1" w:unhideWhenUsed="1"/>
-    <w:lsdException w:name="List Continue 5" w:semiHidden="1" w:unhideWhenUsed="1"/>
-    <w:lsdException w:name="Message Header" w:semiHidden="1" w:unhideWhenUsed="1"/>
-    <w:lsdException w:name="Subtitle" w:uiPriority="11" w:qFormat="1"/>
-    <w:lsdException w:name="Salutation" w:semiHidden="1" w:unhideWhenUsed="1"/>
-    <w:lsdException w:name="Date" w:semiHidden="1" w:unhideWhenUsed="1"/>
-    <w:lsdException w:name="Body Text First Indent" w:semiHidden="1" w:unhideWhenUsed="1"/>
-    <w:lsdException w:name="Body Text First Indent 2" w:semiHidden="1" w:unhideWhenUsed="1"/>
-    <w:lsdException w:name="Note Heading" w:semiHidden="1" w:unhideWhenUsed="1"/>
-    <w:lsdException w:name="Body Text 2" w:semiHidden="1" w:unhideWhenUsed="1"/>
-    <w:lsdException w:name="Body Text 3" w:semiHidden="1" w:unhideWhenUsed="1"/>
-    <w:lsdException w:name="Body Text Indent 2" w:semiHidden="1" w:unhideWhenUsed="1"/>
-    <w:lsdException w:name="Body Text Indent 3" w:semiHidden="1" w:unhideWhenUsed="1"/>
-    <w:lsdException w:name="Block Text" w:semiHidden="1" w:unhideWhenUsed="1"/>
-    <w:lsdException w:name="Hyperlink" w:semiHidden="1" w:unhideWhenUsed="1"/>
-    <w:lsdException w:name="FollowedHyperlink" w:semiHidden="1" w:unhideWhenUsed="1"/>
-    <w:lsdException w:name="Strong" w:uiPriority="22" w:qFormat="1"/>
-    <w:lsdException w:name="Emphasis" w:uiPriority="20" w:qFormat="1"/>
-    <w:lsdException w:name="Document Map" w:semiHidden="1" w:unhideWhenUsed="1"/>
-    <w:lsdException w:name="Plain Text" w:semiHidden="1" w:unhideWhenUsed="1"/>
-    <w:lsdException w:name="E-mail Signature" w:semiHidden="1" w:unhideWhenUsed="1"/>
-    <w:lsdException w:name="HTML Top of Form" w:semiHidden="1" w:unhideWhenUsed="1"/>
-    <w:lsdException w:name="HTML Bottom of Form" w:semiHidden="1" w:unhideWhenUsed="1"/>
-    <w:lsdException w:name="Normal (Web)" w:semiHidden="1" w:unhideWhenUsed="1"/>
-    <w:lsdException w:name="HTML Acronym" w:semiHidden="1" w:unhideWhenUsed="1"/>
-    <w:lsdException w:name="HTML Address" w:semiHidden="1" w:unhideWhenUsed="1"/>
-    <w:lsdException w:name="HTML Cite" w:semiHidden="1" w:unhideWhenUsed="1"/>
-    <w:lsdException w:name="HTML Code" w:semiHidden="1" w:unhideWhenUsed="1"/>
-    <w:lsdException w:name="HTML Definition" w:semiHidden="1" w:unhideWhenUsed="1"/>
-    <w:lsdException w:name="HTML Keyboard" w:semiHidden="1" w:unhideWhenUsed="1"/>
-    <w:lsdException w:name="HTML Preformatted" w:semiHidden="1" w:unhideWhenUsed="1"/>
-    <w:lsdException w:name="HTML Sample" w:semiHidden="1" w:unhideWhenUsed="1"/>
-    <w:lsdException w:name="HTML Typewriter" w:semiHidden="1" w:unhideWhenUsed="1"/>
-    <w:lsdException w:name="HTML Variable" w:semiHidden="1" w:unhideWhenUsed="1"/>
-    <w:lsdException w:name="Normal Table" w:semiHidden="1" w:unhideWhenUsed="1"/>
-    <w:lsdException w:name="annotation subject" w:semiHidden="1" w:unhideWhenUsed="1"/>
-    <w:lsdException w:name="No List" w:semiHidden="1" w:unhideWhenUsed="1"/>
-    <w:lsdException w:name="Outline List 1" w:semiHidden="1" w:unhideWhenUsed="1"/>
-    <w:lsdException w:name="Outline List 2" w:semiHidden="1" w:unhideWhenUsed="1"/>
-    <w:lsdException w:name="Outline List 3" w:semiHidden="1" w:unhideWhenUsed="1"/>
-    <w:lsdException w:name="Table Simple 1" w:semiHidden="1" w:unhideWhenUsed="1"/>
-    <w:lsdException w:name="Table Simple 2" w:semiHidden="1" w:unhideWhenUsed="1"/>
-    <w:lsdException w:name="Table Simple 3" w:semiHidden="1" w:unhideWhenUsed="1"/>
-    <w:lsdException w:name="Table Classic 1" w:semiHidden="1" w:unhideWhenUsed="1"/>
-    <w:lsdException w:name="Table Classic 2" w:semiHidden="1" w:unhideWhenUsed="1"/>
-    <w:lsdException w:name="Table Classic 3" w:semiHidden="1" w:unhideWhenUsed="1"/>
-    <w:lsdException w:name="Table Classic 4" w:semiHidden="1" w:unhideWhenUsed="1"/>
-    <w:lsdException w:name="Table Colorful 1" w:semiHidden="1" w:unhideWhenUsed="1"/>
-    <w:lsdException w:name="Table Colorful 2" w:semiHidden="1" w:unhideWhenUsed="1"/>
-    <w:lsdException w:name="Table Colorful 3" w:semiHidden="1" w:unhideWhenUsed="1"/>
-    <w:lsdException w:name="Table Columns 1" w:semiHidden="1" w:unhideWhenUsed="1"/>
-    <w:lsdException w:name="Table Columns 2" w:semiHidden="1" w:unhideWhenUsed="1"/>
-    <w:lsdException w:name="Table Columns 3" w:semiHidden="1" w:unhideWhenUsed="1"/>
-    <w:lsdException w:name="Table Columns 4" w:semiHidden="1" w:unhideWhenUsed="1"/>
-    <w:lsdException w:name="Table Columns 5" w:semiHidden="1" w:unhideWhenUsed="1"/>
-    <w:lsdException w:name="Table Grid 1" w:semiHidden="1" w:unhideWhenUsed="1"/>
-    <w:lsdException w:name="Table Grid 2" w:semiHidden="1" w:unhideWhenUsed="1"/>
-    <w:lsdException w:name="Table Grid 3" w:semiHidden="1" w:unhideWhenUsed="1"/>
-    <w:lsdException w:name="Table Grid 4" w:semiHidden="1" w:unhideWhenUsed="1"/>
-    <w:lsdException w:name="Table Grid 5" w:semiHidden="1" w:unhideWhenUsed="1"/>
-    <w:lsdException w:name="Table Grid 6" w:semiHidden="1" w:unhideWhenUsed="1"/>
-    <w:lsdException w:name="Table Grid 7" w:semiHidden="1" w:unhideWhenUsed="1"/>
-    <w:lsdException w:name="Table Grid 8" w:semiHidden="1" w:unhideWhenUsed="1"/>
-    <w:lsdException w:name="Table List 1" w:semiHidden="1" w:unhideWhenUsed="1"/>
-    <w:lsdException w:name="Table List 2" w:semiHidden="1" w:unhideWhenUsed="1"/>
-    <w:lsdException w:name="Table List 3" w:semiHidden="1" w:unhideWhenUsed="1"/>
-    <w:lsdException w:name="Table List 4" w:semiHidden="1" w:unhideWhenUsed="1"/>
-    <w:lsdException w:name="Table List 5" w:semiHidden="1" w:unhideWhenUsed="1"/>
-    <w:lsdException w:name="Table List 6" w:semiHidden="1" w:unhideWhenUsed="1"/>
-    <w:lsdException w:name="Table List 7" w:semiHidden="1" w:unhideWhenUsed="1"/>
-    <w:lsdException w:name="Table List 8" w:semiHidden="1" w:unhideWhenUsed="1"/>
-    <w:lsdException w:name="Table 3D effects 1" w:semiHidden="1" w:unhideWhenUsed="1"/>
-    <w:lsdException w:name="Table 3D effects 2" w:semiHidden="1" w:unhideWhenUsed="1"/>
-    <w:lsdException w:name="Table 3D effects 3" w:semiHidden="1" w:unhideWhenUsed="1"/>
-    <w:lsdException w:name="Table Contemporary" w:semiHidden="1" w:unhideWhenUsed="1"/>
-    <w:lsdException w:name="Table Elegant" w:semiHidden="1" w:unhideWhenUsed="1"/>
-    <w:lsdException w:name="Table Professional" w:semiHidden="1" w:unhideWhenUsed="1"/>
-    <w:lsdException w:name="Table Subtle 1" w:semiHidden="1" w:unhideWhenUsed="1"/>
-    <w:lsdException w:name="Table Subtle 2" w:semiHidden="1" w:unhideWhenUsed="1"/>
-    <w:lsdException w:name="Table Web 1" w:semiHidden="1" w:unhideWhenUsed="1"/>
-    <w:lsdException w:name="Table Web 2" w:semiHidden="1" w:unhideWhenUsed="1"/>
-    <w:lsdException w:name="Table Web 3" w:semiHidden="1" w:unhideWhenUsed="1"/>
-    <w:lsdException w:name="Balloon Text" w:semiHidden="1" w:unhideWhenUsed="1"/>
-    <w:lsdException w:name="Table Grid" w:semiHidden="1" w:uiPriority="39" w:unhideWhenUsed="1"/>
-    <w:lsdException w:name="Table Theme" w:semiHidden="1" w:unhideWhenUsed="1"/>
-    <w:lsdException w:name="Placeholder Text" w:semiHidden="1"/>
-    <w:lsdException w:name="No Spacing" w:uiPriority="1" w:qFormat="1"/>
-    <w:lsdException w:name="Light Shading" w:uiPriority="60"/>
-    <w:lsdException w:name="Light List" w:uiPriority="61"/>
-    <w:lsdException w:name="Light Grid" w:uiPriority="62"/>
-    <w:lsdException w:name="Medium Shading 1" w:uiPriority="63"/>
-    <w:lsdException w:name="Medium Shading 2" w:uiPriority="64"/>
-    <w:lsdException w:name="Medium List 1" w:uiPriority="65"/>
-    <w:lsdException w:name="Medium List 2" w:uiPriority="66"/>
-    <w:lsdException w:name="Medium Grid 1" w:uiPriority="67"/>
-    <w:lsdException w:name="Medium Grid 2" w:uiPriority="68"/>
-    <w:lsdException w:name="Medium Grid 3" w:uiPriority="69"/>
-    <w:lsdException w:name="Dark List" w:uiPriority="70"/>
-    <w:lsdException w:name="Colorful Shading" w:uiPriority="71"/>
-    <w:lsdException w:name="Colorful List" w:uiPriority="72"/>
-    <w:lsdException w:name="Colorful Grid" w:uiPriority="73"/>
-    <w:lsdException w:name="Light Shading Accent 1" w:uiPriority="60"/>
-    <w:lsdException w:name="Light List Accent 1" w:uiPriority="61"/>
-    <w:lsdException w:name="Light Grid Accent 1" w:uiPriority="62"/>
-    <w:lsdException w:name="Medium Shading 1 Accent 1" w:uiPriority="63"/>
-    <w:lsdException w:name="Medium Shading 2 Accent 1" w:uiPriority="64"/>
-    <w:lsdException w:name="Medium List 1 Accent 1" w:uiPriority="65"/>
-    <w:lsdException w:name="Revision" w:semiHidden="1"/>
-    <w:lsdException w:name="List Paragraph" w:uiPriority="34" w:qFormat="1"/>
-    <w:lsdException w:name="Quote" w:uiPriority="29" w:qFormat="1"/>
-    <w:lsdException w:name="Intense Quote" w:uiPriority="30" w:qFormat="1"/>
-    <w:lsdException w:name="Medium List 2 Accent 1" w:uiPriority="66"/>
-    <w:lsdException w:name="Medium Grid 1 Accent 1" w:uiPriority="67"/>
-    <w:lsdException w:name="Medium Grid 2 Accent 1" w:uiPriority="68"/>
-    <w:lsdException w:name="Medium Grid 3 Accent 1" w:uiPriority="69"/>
-    <w:lsdException w:name="Dark List Accent 1" w:uiPriority="70"/>
-    <w:lsdException w:name="Colorful Shading Accent 1" w:uiPriority="71"/>
-    <w:lsdException w:name="Colorful List Accent 1" w:uiPriority="72"/>
-    <w:lsdException w:name="Colorful Grid Accent 1" w:uiPriority="73"/>
-    <w:lsdException w:name="Light Shading Accent 2" w:uiPriority="60"/>
-    <w:lsdException w:name="Light List Accent 2" w:uiPriority="61"/>
-    <w:lsdException w:name="Light Grid Accent 2" w:uiPriority="62"/>
-    <w:lsdException w:name="Medium Shading 1 Accent 2" w:uiPriority="63"/>
-    <w:lsdException w:name="Medium Shading 2 Accent 2" w:uiPriority="64"/>
-    <w:lsdException w:name="Medium List 1 Accent 2" w:uiPriority="65"/>
-    <w:lsdException w:name="Medium List 2 Accent 2" w:uiPriority="66"/>
-    <w:lsdException w:name="Medium Grid 1 Accent 2" w:uiPriority="67"/>
-    <w:lsdException w:name="Medium Grid 2 Accent 2" w:uiPriority="68"/>
-    <w:lsdException w:name="Medium Grid 3 Accent 2" w:uiPriority="69"/>
-    <w:lsdException w:name="Dark List Accent 2" w:uiPriority="70"/>
-    <w:lsdException w:name="Colorful Shading Accent 2" w:uiPriority="71"/>
-    <w:lsdException w:name="Colorful List Accent 2" w:uiPriority="72"/>
-    <w:lsdException w:name="Colorful Grid Accent 2" w:uiPriority="73"/>
-    <w:lsdException w:name="Light Shading Accent 3" w:uiPriority="60"/>
-    <w:lsdException w:name="Light List Accent 3" w:uiPriority="61"/>
-    <w:lsdException w:name="Light Grid Accent 3" w:uiPriority="62"/>
-    <w:lsdException w:name="Medium Shading 1 Accent 3" w:uiPriority="63"/>
-    <w:lsdException w:name="Medium Shading 2 Accent 3" w:uiPriority="64"/>
-    <w:lsdException w:name="Medium List 1 Accent 3" w:uiPriority="65"/>
-    <w:lsdException w:name="Medium List 2 Accent 3" w:uiPriority="66"/>
-    <w:lsdException w:name="Medium Grid 1 Accent 3" w:uiPriority="67"/>
-    <w:lsdException w:name="Medium Grid 2 Accent 3" w:uiPriority="68"/>
-    <w:lsdException w:name="Medium Grid 3 Accent 3" w:uiPriority="69"/>
-    <w:lsdException w:name="Dark List Accent 3" w:uiPriority="70"/>
-    <w:lsdException w:name="Colorful Shading Accent 3" w:uiPriority="71"/>
-    <w:lsdException w:name="Colorful List Accent 3" w:uiPriority="72"/>
-    <w:lsdException w:name="Colorful Grid Accent 3" w:uiPriority="73"/>
-    <w:lsdException w:name="Light Shading Accent 4" w:uiPriority="60"/>
-    <w:lsdException w:name="Light List Accent 4" w:uiPriority="61"/>
-    <w:lsdException w:name="Light Grid Accent 4" w:uiPriority="62"/>
-    <w:lsdException w:name="Medium Shading 1 Accent 4" w:uiPriority="63"/>
-    <w:lsdException w:name="Medium Shading 2 Accent 4" w:uiPriority="64"/>
-    <w:lsdException w:name="Medium List 1 Accent 4" w:uiPriority="65"/>
-    <w:lsdException w:name="Medium List 2 Accent 4" w:uiPriority="66"/>
-    <w:lsdException w:name="Medium Grid 1 Accent 4" w:uiPriority="67"/>
-    <w:lsdException w:name="Medium Grid 2 Accent 4" w:uiPriority="68"/>
-    <w:lsdException w:name="Medium Grid 3 Accent 4" w:uiPriority="69"/>
-    <w:lsdException w:name="Dark List Accent 4" w:uiPriority="70"/>
-    <w:lsdException w:name="Colorful Shading Accent 4" w:uiPriority="71"/>
-    <w:lsdException w:name="Colorful List Accent 4" w:uiPriority="72"/>
-    <w:lsdException w:name="Colorful Grid Accent 4" w:uiPriority="73"/>
-    <w:lsdException w:name="Light Shading Accent 5" w:uiPriority="60"/>
-    <w:lsdException w:name="Light List Accent 5" w:uiPriority="61"/>
-    <w:lsdException w:name="Light Grid Accent 5" w:uiPriority="62"/>
-    <w:lsdException w:name="Medium Shading 1 Accent 5" w:uiPriority="63"/>
-    <w:lsdException w:name="Medium Shading 2 Accent 5" w:uiPriority="64"/>
-    <w:lsdException w:name="Medium List 1 Accent 5" w:uiPriority="65"/>
-    <w:lsdException w:name="Medium List 2 Accent 5" w:uiPriority="66"/>
-    <w:lsdException w:name="Medium Grid 1 Accent 5" w:uiPriority="67"/>
-    <w:lsdException w:name="Medium Grid 2 Accent 5" w:uiPriority="68"/>
-    <w:lsdException w:name="Medium Grid 3 Accent 5" w:uiPriority="69"/>
-    <w:lsdException w:name="Dark List Accent 5" w:uiPriority="70"/>
-    <w:lsdException w:name="Colorful Shading Accent 5" w:uiPriority="71"/>
-    <w:lsdException w:name="Colorful List Accent 5" w:uiPriority="72"/>
-    <w:lsdException w:name="Colorful Grid Accent 5" w:uiPriority="73"/>
-    <w:lsdException w:name="Light Shading Accent 6" w:uiPriority="60"/>
-    <w:lsdException w:name="Light List Accent 6" w:uiPriority="61"/>
-    <w:lsdException w:name="Light Grid Accent 6" w:uiPriority="62"/>
-    <w:lsdException w:name="Medium Shading 1 Accent 6" w:uiPriority="63"/>
-    <w:lsdException w:name="Medium Shading 2 Accent 6" w:uiPriority="64"/>
-    <w:lsdException w:name="Medium List 1 Accent 6" w:uiPriority="65"/>
-    <w:lsdException w:name="Medium List 2 Accent 6" w:uiPriority="66"/>
-    <w:lsdException w:name="Medium Grid 1 Accent 6" w:uiPriority="67"/>
-    <w:lsdException w:name="Medium Grid 2 Accent 6" w:uiPriority="68"/>
-    <w:lsdException w:name="Medium Grid 3 Accent 6" w:uiPriority="69"/>
-    <w:lsdException w:name="Dark List Accent 6" w:uiPriority="70"/>
-    <w:lsdException w:name="Colorful Shading Accent 6" w:uiPriority="71"/>
-    <w:lsdException w:name="Colorful List Accent 6" w:uiPriority="72"/>
-    <w:lsdException w:name="Colorful Grid Accent 6" w:uiPriority="73"/>
-    <w:lsdException w:name="Subtle Emphasis" w:uiPriority="19" w:qFormat="1"/>
-    <w:lsdException w:name="Intense Emphasis" w:uiPriority="21" w:qFormat="1"/>
-    <w:lsdException w:name="Subtle Reference" w:uiPriority="31" w:qFormat="1"/>
-    <w:lsdException w:name="Intense Reference" w:uiPriority="32" w:qFormat="1"/>
-    <w:lsdException w:name="Book Title" w:uiPriority="33" w:qFormat="1"/>
-    <w:lsdException w:name="Bibliography" w:semiHidden="1" w:uiPriority="37" w:unhideWhenUsed="1"/>
-    <w:lsdException w:name="TOC Heading" w:semiHidden="1" w:uiPriority="39" w:unhideWhenUsed="1" w:qFormat="1"/>
-    <w:lsdException w:name="Plain Table 1" w:uiPriority="41"/>
-    <w:lsdException w:name="Plain Table 2" w:uiPriority="42"/>
-    <w:lsdException w:name="Plain Table 3" w:uiPriority="43"/>
-    <w:lsdException w:name="Plain Table 4" w:uiPriority="44"/>
-    <w:lsdException w:name="Plain Table 5" w:uiPriority="45"/>
-    <w:lsdException w:name="Grid Table Light" w:uiPriority="40"/>
-    <w:lsdException w:name="Grid Table 1 Light" w:uiPriority="46"/>
-    <w:lsdException w:name="Grid Table 2" w:uiPriority="47"/>
-    <w:lsdException w:name="Grid Table 3" w:uiPriority="48"/>
-    <w:lsdException w:name="Grid Table 4" w:uiPriority="49"/>
-    <w:lsdException w:name="Grid Table 5 Dark" w:uiPriority="50"/>
-    <w:lsdException w:name="Grid Table 6 Colorful" w:uiPriority="51"/>
-    <w:lsdException w:name="Grid Table 7 Colorful" w:uiPriority="52"/>
-    <w:lsdException w:name="Grid Table 1 Light Accent 1" w:uiPriority="46"/>
-    <w:lsdException w:name="Grid Table 2 Accent 1" w:uiPriority="47"/>
-    <w:lsdException w:name="Grid Table 3 Accent 1" w:uiPriority="48"/>
-    <w:lsdException w:name="Grid Table 4 Accent 1" w:uiPriority="49"/>
-    <w:lsdException w:name="Grid Table 5 Dark Accent 1" w:uiPriority="50"/>
-    <w:lsdException w:name="Grid Table 6 Colorful Accent 1" w:uiPriority="51"/>
-    <w:lsdException w:name="Grid Table 7 Colorful Accent 1" w:uiPriority="52"/>
-    <w:lsdException w:name="Grid Table 1 Light Accent 2" w:uiPriority="46"/>
-    <w:lsdException w:name="Grid Table 2 Accent 2" w:uiPriority="47"/>
-    <w:lsdException w:name="Grid Table 3 Accent 2" w:uiPriority="48"/>
-    <w:lsdException w:name="Grid Table 4 Accent 2" w:uiPriority="49"/>
-    <w:lsdException w:name="Grid Table 5 Dark Accent 2" w:uiPriority="50"/>
-    <w:lsdException w:name="Grid Table 6 Colorful Accent 2" w:uiPriority="51"/>
-    <w:lsdException w:name="Grid Table 7 Colorful Accent 2" w:uiPriority="52"/>
-    <w:lsdException w:name="Grid Table 1 Light Accent 3" w:uiPriority="46"/>
-    <w:lsdException w:name="Grid Table 2 Accent 3" w:uiPriority="47"/>
-    <w:lsdException w:name="Grid Table 3 Accent 3" w:uiPriority="48"/>
-    <w:lsdException w:name="Grid Table 4 Accent 3" w:uiPriority="49"/>
-    <w:lsdException w:name="Grid Table 5 Dark Accent 3" w:uiPriority="50"/>
-    <w:lsdException w:name="Grid Table 6 Colorful Accent 3" w:uiPriority="51"/>
-    <w:lsdException w:name="Grid Table 7 Colorful Accent 3" w:uiPriority="52"/>
-    <w:lsdException w:name="Grid Table 1 Light Accent 4" w:uiPriority="46"/>
-    <w:lsdException w:name="Grid Table 2 Accent 4" w:uiPriority="47"/>
-    <w:lsdException w:name="Grid Table 3 Accent 4" w:uiPriority="48"/>
-    <w:lsdException w:name="Grid Table 4 Accent 4" w:uiPriority="49"/>
-    <w:lsdException w:name="Grid Table 5 Dark Accent 4" w:uiPriority="50"/>
-    <w:lsdException w:name="Grid Table 6 Colorful Accent 4" w:uiPriority="51"/>
-    <w:lsdException w:name="Grid Table 7 Colorful Accent 4" w:uiPriority="52"/>
-    <w:lsdException w:name="Grid Table 1 Light Accent 5" w:uiPriority="46"/>
-    <w:lsdException w:name="Grid Table 2 Accent 5" w:uiPriority="47"/>
-    <w:lsdException w:name="Grid Table 3 Accent 5" w:uiPriority="48"/>
-    <w:lsdException w:name="Grid Table 4 Accent 5" w:uiPriority="49"/>
-    <w:lsdException w:name="Grid Table 5 Dark Accent 5" w:uiPriority="50"/>
-    <w:lsdException w:name="Grid Table 6 Colorful Accent 5" w:uiPriority="51"/>
-    <w:lsdException w:name="Grid Table 7 Colorful Accent 5" w:uiPriority="52"/>
-    <w:lsdException w:name="Grid Table 1 Light Accent 6" w:uiPriority="46"/>
-    <w:lsdException w:name="Grid Table 2 Accent 6" w:uiPriority="47"/>
-    <w:lsdException w:name="Grid Table 3 Accent 6" w:uiPriority="48"/>
-    <w:lsdException w:name="Grid Table 4 Accent 6" w:uiPriority="49"/>
-    <w:lsdException w:name="Grid Table 5 Dark Accent 6" w:uiPriority="50"/>
-    <w:lsdException w:name="Grid Table 6 Colorful Accent 6" w:uiPriority="51"/>
-    <w:lsdException w:name="Grid Table 7 Colorful Accent 6" w:uiPriority="52"/>
-    <w:lsdException w:name="List Table 1 Light" w:uiPriority="46"/>
-    <w:lsdException w:name="List Table 2" w:uiPriority="47"/>
-    <w:lsdException w:name="List Table 3" w:uiPriority="48"/>
-    <w:lsdException w:name="List Table 4" w:uiPriority="49"/>
-    <w:lsdException w:name="List Table 5 Dark" w:uiPriority="50"/>
-    <w:lsdException w:name="List Table 6 Colorful" w:uiPriority="51"/>
-    <w:lsdException w:name="List Table 7 Colorful" w:uiPriority="52"/>
-    <w:lsdException w:name="List Table 1 Light Accent 1" w:uiPriority="46"/>
-    <w:lsdException w:name="List Table 2 Accent 1" w:uiPriority="47"/>
-    <w:lsdException w:name="List Table 3 Accent 1" w:uiPriority="48"/>
-    <w:lsdException w:name="List Table 4 Accent 1" w:uiPriority="49"/>
-    <w:lsdException w:name="List Table 5 Dark Accent 1" w:uiPriority="50"/>
-    <w:lsdException w:name="List Table 6 Colorful Accent 1" w:uiPriority="51"/>
-    <w:lsdException w:name="List Table 7 Colorful Accent 1" w:uiPriority="52"/>
-    <w:lsdException w:name="List Table 1 Light Accent 2" w:uiPriority="46"/>
-    <w:lsdException w:name="List Table 2 Accent 2" w:uiPriority="47"/>
-    <w:lsdException w:name="List Table 3 Accent 2" w:uiPriority="48"/>
-    <w:lsdException w:name="List Table 4 Accent 2" w:uiPriority="49"/>
-    <w:lsdException w:name="List Table 5 Dark Accent 2" w:uiPriority="50"/>
-    <w:lsdException w:name="List Table 6 Colorful Accent 2" w:uiPriority="51"/>
-    <w:lsdException w:name="List Table 7 Colorful Accent 2" w:uiPriority="52"/>
-    <w:lsdException w:name="List Table 1 Light Accent 3" w:uiPriority="46"/>
-    <w:lsdException w:name="List Table 2 Accent 3" w:uiPriority="47"/>
-    <w:lsdException w:name="List Table 3 Accent 3" w:uiPriority="48"/>
-    <w:lsdException w:name="List Table 4 Accent 3" w:uiPriority="49"/>
-    <w:lsdException w:name="List Table 5 Dark Accent 3" w:uiPriority="50"/>
-    <w:lsdException w:name="List Table 6 Colorful Accent 3" w:uiPriority="51"/>
-    <w:lsdException w:name="List Table 7 Colorful Accent 3" w:uiPriority="52"/>
-    <w:lsdException w:name="List Table 1 Light Accent 4" w:uiPriority="46"/>
-    <w:lsdException w:name="List Table 2 Accent 4" w:uiPriority="47"/>
-    <w:lsdException w:name="List Table 3 Accent 4" w:uiPriority="48"/>
-    <w:lsdException w:name="List Table 4 Accent 4" w:uiPriority="49"/>
-    <w:lsdException w:name="List Table 5 Dark Accent 4" w:uiPriority="50"/>
-    <w:lsdException w:name="List Table 6 Colorful Accent 4" w:uiPriority="51"/>
-    <w:lsdException w:name="List Table 7 Colorful Accent 4" w:uiPriority="52"/>
-    <w:lsdException w:name="List Table 1 Light Accent 5" w:uiPriority="46"/>
-    <w:lsdException w:name="List Table 2 Accent 5" w:uiPriority="47"/>
-    <w:lsdException w:name="List Table 3 Accent 5" w:uiPriority="48"/>
-    <w:lsdException w:name="List Table 4 Accent 5" w:uiPriority="49"/>
-    <w:lsdException w:name="List Table 5 Dark Accent 5" w:uiPriority="50"/>
-    <w:lsdException w:name="List Table 6 Colorful Accent 5" w:uiPriority="51"/>
-    <w:lsdException w:name="List Table 7 Colorful Accent 5" w:uiPriority="52"/>
-    <w:lsdException w:name="List Table 1 Light Accent 6" w:uiPriority="46"/>
-    <w:lsdException w:name="List Table 2 Accent 6" w:uiPriority="47"/>
-    <w:lsdException w:name="List Table 3 Accent 6" w:uiPriority="48"/>
-    <w:lsdException w:name="List Table 4 Accent 6" w:uiPriority="49"/>
-    <w:lsdException w:name="List Table 5 Dark Accent 6" w:uiPriority="50"/>
-    <w:lsdException w:name="List Table 6 Colorful Accent 6" w:uiPriority="51"/>
-    <w:lsdException w:name="List Table 7 Colorful Accent 6" w:uiPriority="52"/>
-    <w:lsdException w:name="Mention" w:semiHidden="1" w:unhideWhenUsed="1"/>
-    <w:lsdException w:name="Smart Hyperlink" w:semiHidden="1" w:unhideWhenUsed="1"/>
-    <w:lsdException w:name="Hashtag" w:semiHidden="1" w:unhideWhenUsed="1"/>
-    <w:lsdException w:name="Unresolved Mention" w:semiHidden="1" w:unhideWhenUsed="1"/>
+  <w:latentStyles w:defLockedState="0" w:defUIPriority="99" w:defSemiHidden="1" w:defUnhideWhenUsed="1" w:defQFormat="0" w:count="267">
+    <w:lsdException w:name="Normal" w:semiHidden="0" w:uiPriority="0" w:unhideWhenUsed="0" w:qFormat="1"/>
+    <w:lsdException w:name="heading 1" w:semiHidden="0" w:uiPriority="9" w:unhideWhenUsed="0" w:qFormat="1"/>
+    <w:lsdException w:name="heading 2" w:uiPriority="9" w:qFormat="1"/>
+    <w:lsdException w:name="heading 3" w:uiPriority="9" w:qFormat="1"/>
+    <w:lsdException w:name="heading 4" w:uiPriority="9" w:qFormat="1"/>
+    <w:lsdException w:name="heading 5" w:uiPriority="9" w:qFormat="1"/>
+    <w:lsdException w:name="heading 6" w:uiPriority="9" w:qFormat="1"/>
+    <w:lsdException w:name="heading 7" w:uiPriority="9" w:qFormat="1"/>
+    <w:lsdException w:name="heading 8" w:uiPriority="9" w:qFormat="1"/>
+    <w:lsdException w:name="heading 9" w:uiPriority="9" w:qFormat="1"/>
+    <w:lsdException w:name="toc 1" w:uiPriority="39"/>
+    <w:lsdException w:name="toc 2" w:uiPriority="39"/>
+    <w:lsdException w:name="toc 3" w:uiPriority="39"/>
+    <w:lsdException w:name="toc 4" w:uiPriority="39"/>
+    <w:lsdException w:name="toc 5" w:uiPriority="39"/>
+    <w:lsdException w:name="toc 6" w:uiPriority="39"/>
+    <w:lsdException w:name="toc 7" w:uiPriority="39"/>
+    <w:lsdException w:name="toc 8" w:uiPriority="39"/>
+    <w:lsdException w:name="toc 9" w:uiPriority="39"/>
+    <w:lsdException w:name="caption" w:uiPriority="35" w:qFormat="1"/>
+    <w:lsdException w:name="Title" w:semiHidden="0" w:uiPriority="10" w:unhideWhenUsed="0" w:qFormat="1"/>
+    <w:lsdException w:name="Default Paragraph Font" w:uiPriority="1"/>
+    <w:lsdException w:name="Subtitle" w:semiHidden="0" w:uiPriority="11" w:unhideWhenUsed="0" w:qFormat="1"/>
+    <w:lsdException w:name="Strong" w:semiHidden="0" w:uiPriority="22" w:unhideWhenUsed="0" w:qFormat="1"/>
+    <w:lsdException w:name="Emphasis" w:semiHidden="0" w:uiPriority="20" w:unhideWhenUsed="0" w:qFormat="1"/>
+    <w:lsdException w:name="Table Grid" w:uiPriority="39"/>
+    <w:lsdException w:name="Placeholder Text" w:unhideWhenUsed="0"/>
+    <w:lsdException w:name="No Spacing" w:semiHidden="0" w:uiPriority="1" w:unhideWhenUsed="0" w:qFormat="1"/>
+    <w:lsdException w:name="Light Shading" w:semiHidden="0" w:uiPriority="60" w:unhideWhenUsed="0"/>
+    <w:lsdException w:name="Light List" w:semiHidden="0" w:uiPriority="61" w:unhideWhenUsed="0"/>
+    <w:lsdException w:name="Light Grid" w:semiHidden="0" w:uiPriority="62" w:unhideWhenUsed="0"/>
+    <w:lsdException w:name="Medium Shading 1" w:semiHidden="0" w:uiPriority="63" w:unhideWhenUsed="0"/>
+    <w:lsdException w:name="Medium Shading 2" w:semiHidden="0" w:uiPriority="64" w:unhideWhenUsed="0"/>
+    <w:lsdException w:name="Medium List 1" w:semiHidden="0" w:uiPriority="65" w:unhideWhenUsed="0"/>
+    <w:lsdException w:name="Medium List 2" w:semiHidden="0" w:uiPriority="66" w:unhideWhenUsed="0"/>
+    <w:lsdException w:name="Medium Grid 1" w:semiHidden="0" w:uiPriority="67" w:unhideWhenUsed="0"/>
+    <w:lsdException w:name="Medium Grid 2" w:semiHidden="0" w:uiPriority="68" w:unhideWhenUsed="0"/>
+    <w:lsdException w:name="Medium Grid 3" w:semiHidden="0" w:uiPriority="69" w:unhideWhenUsed="0"/>
+    <w:lsdException w:name="Dark List" w:semiHidden="0" w:uiPriority="70" w:unhideWhenUsed="0"/>
+    <w:lsdException w:name="Colorful Shading" w:semiHidden="0" w:uiPriority="71" w:unhideWhenUsed="0"/>
+    <w:lsdException w:name="Colorful List" w:semiHidden="0" w:uiPriority="72" w:unhideWhenUsed="0"/>
+    <w:lsdException w:name="Colorful Grid" w:semiHidden="0" w:uiPriority="73" w:unhideWhenUsed="0"/>
+    <w:lsdException w:name="Light Shading Accent 1" w:semiHidden="0" w:uiPriority="60" w:unhideWhenUsed="0"/>
+    <w:lsdException w:name="Light List Accent 1" w:semiHidden="0" w:uiPriority="61" w:unhideWhenUsed="0"/>
+    <w:lsdException w:name="Light Grid Accent 1" w:semiHidden="0" w:uiPriority="62" w:unhideWhenUsed="0"/>
+    <w:lsdException w:name="Medium Shading 1 Accent 1" w:semiHidden="0" w:uiPriority="63" w:unhideWhenUsed="0"/>
+    <w:lsdException w:name="Medium Shading 2 Accent 1" w:semiHidden="0" w:uiPriority="64" w:unhideWhenUsed="0"/>
+    <w:lsdException w:name="Medium List 1 Accent 1" w:semiHidden="0" w:uiPriority="65" w:unhideWhenUsed="0"/>
+    <w:lsdException w:name="Revision" w:unhideWhenUsed="0"/>
+    <w:lsdException w:name="List Paragraph" w:semiHidden="0" w:uiPriority="34" w:unhideWhenUsed="0" w:qFormat="1"/>
+    <w:lsdException w:name="Quote" w:semiHidden="0" w:uiPriority="29" w:unhideWhenUsed="0" w:qFormat="1"/>
+    <w:lsdException w:name="Intense Quote" w:semiHidden="0" w:uiPriority="30" w:unhideWhenUsed="0" w:qFormat="1"/>
+    <w:lsdException w:name="Medium List 2 Accent 1" w:semiHidden="0" w:uiPriority="66" w:unhideWhenUsed="0"/>
+    <w:lsdException w:name="Medium Grid 1 Accent 1" w:semiHidden="0" w:uiPriority="67" w:unhideWhenUsed="0"/>
+    <w:lsdException w:name="Medium Grid 2 Accent 1" w:semiHidden="0" w:uiPriority="68" w:unhideWhenUsed="0"/>
+    <w:lsdException w:name="Medium Grid 3 Accent 1" w:semiHidden="0" w:uiPriority="69" w:unhideWhenUsed="0"/>
+    <w:lsdException w:name="Dark List Accent 1" w:semiHidden="0" w:uiPriority="70" w:unhideWhenUsed="0"/>
+    <w:lsdException w:name="Colorful Shading Accent 1" w:semiHidden="0" w:uiPriority="71" w:unhideWhenUsed="0"/>
+    <w:lsdException w:name="Colorful List Accent 1" w:semiHidden="0" w:uiPriority="72" w:unhideWhenUsed="0"/>
+    <w:lsdException w:name="Colorful Grid Accent 1" w:semiHidden="0" w:uiPriority="73" w:unhideWhenUsed="0"/>
+    <w:lsdException w:name="Light Shading Accent 2" w:semiHidden="0" w:uiPriority="60" w:unhideWhenUsed="0"/>
+    <w:lsdException w:name="Light List Accent 2" w:semiHidden="0" w:uiPriority="61" w:unhideWhenUsed="0"/>
+    <w:lsdException w:name="Light Grid Accent 2" w:semiHidden="0" w:uiPriority="62" w:unhideWhenUsed="0"/>
+    <w:lsdException w:name="Medium Shading 1 Accent 2" w:semiHidden="0" w:uiPriority="63" w:unhideWhenUsed="0"/>
+    <w:lsdException w:name="Medium Shading 2 Accent 2" w:semiHidden="0" w:uiPriority="64" w:unhideWhenUsed="0"/>
+    <w:lsdException w:name="Medium List 1 Accent 2" w:semiHidden="0" w:uiPriority="65" w:unhideWhenUsed="0"/>
+    <w:lsdException w:name="Medium List 2 Accent 2" w:semiHidden="0" w:uiPriority="66" w:unhideWhenUsed="0"/>
+    <w:lsdException w:name="Medium Grid 1 Accent 2" w:semiHidden="0" w:uiPriority="67" w:unhideWhenUsed="0"/>
+    <w:lsdException w:name="Medium Grid 2 Accent 2" w:semiHidden="0" w:uiPriority="68" w:unhideWhenUsed="0"/>
+    <w:lsdException w:name="Medium Grid 3 Accent 2" w:semiHidden="0" w:uiPriority="69" w:unhideWhenUsed="0"/>
+    <w:lsdException w:name="Dark List Accent 2" w:semiHidden="0" w:uiPriority="70" w:unhideWhenUsed="0"/>
+    <w:lsdException w:name="Colorful Shading Accent 2" w:semiHidden="0" w:uiPriority="71" w:unhideWhenUsed="0"/>
+    <w:lsdException w:name="Colorful List Accent 2" w:semiHidden="0" w:uiPriority="72" w:unhideWhenUsed="0"/>
+    <w:lsdException w:name="Colorful Grid Accent 2" w:semiHidden="0" w:uiPriority="73" w:unhideWhenUsed="0"/>
+    <w:lsdException w:name="Light Shading Accent 3" w:semiHidden="0" w:uiPriority="60" w:unhideWhenUsed="0"/>
+    <w:lsdException w:name="Light List Accent 3" w:semiHidden="0" w:uiPriority="61" w:unhideWhenUsed="0"/>
+    <w:lsdException w:name="Light Grid Accent 3" w:semiHidden="0" w:uiPriority="62" w:unhideWhenUsed="0"/>
+    <w:lsdException w:name="Medium Shading 1 Accent 3" w:semiHidden="0" w:uiPriority="63" w:unhideWhenUsed="0"/>
+    <w:lsdException w:name="Medium Shading 2 Accent 3" w:semiHidden="0" w:uiPriority="64" w:unhideWhenUsed="0"/>
+    <w:lsdException w:name="Medium List 1 Accent 3" w:semiHidden="0" w:uiPriority="65" w:unhideWhenUsed="0"/>
+    <w:lsdException w:name="Medium List 2 Accent 3" w:semiHidden="0" w:uiPriority="66" w:unhideWhenUsed="0"/>
+    <w:lsdException w:name="Medium Grid 1 Accent 3" w:semiHidden="0" w:uiPriority="67" w:unhideWhenUsed="0"/>
+    <w:lsdException w:name="Medium Grid 2 Accent 3" w:semiHidden="0" w:uiPriority="68" w:unhideWhenUsed="0"/>
+    <w:lsdException w:name="Medium Grid 3 Accent 3" w:semiHidden="0" w:uiPriority="69" w:unhideWhenUsed="0"/>
+    <w:lsdException w:name="Dark List Accent 3" w:semiHidden="0" w:uiPriority="70" w:unhideWhenUsed="0"/>
+    <w:lsdException w:name="Colorful Shading Accent 3" w:semiHidden="0" w:uiPriority="71" w:unhideWhenUsed="0"/>
+    <w:lsdException w:name="Colorful List Accent 3" w:semiHidden="0" w:uiPriority="72" w:unhideWhenUsed="0"/>
+    <w:lsdException w:name="Colorful Grid Accent 3" w:semiHidden="0" w:uiPriority="73" w:unhideWhenUsed="0"/>
+    <w:lsdException w:name="Light Shading Accent 4" w:semiHidden="0" w:uiPriority="60" w:unhideWhenUsed="0"/>
+    <w:lsdException w:name="Light List Accent 4" w:semiHidden="0" w:uiPriority="61" w:unhideWhenUsed="0"/>
+    <w:lsdException w:name="Light Grid Accent 4" w:semiHidden="0" w:uiPriority="62" w:unhideWhenUsed="0"/>
+    <w:lsdException w:name="Medium Shading 1 Accent 4" w:semiHidden="0" w:uiPriority="63" w:unhideWhenUsed="0"/>
+    <w:lsdException w:name="Medium Shading 2 Accent 4" w:semiHidden="0" w:uiPriority="64" w:unhideWhenUsed="0"/>
+    <w:lsdException w:name="Medium List 1 Accent 4" w:semiHidden="0" w:uiPriority="65" w:unhideWhenUsed="0"/>
+    <w:lsdException w:name="Medium List 2 Accent 4" w:semiHidden="0" w:uiPriority="66" w:unhideWhenUsed="0"/>
+    <w:lsdException w:name="Medium Grid 1 Accent 4" w:semiHidden="0" w:uiPriority="67" w:unhideWhenUsed="0"/>
+    <w:lsdException w:name="Medium Grid 2 Accent 4" w:semiHidden="0" w:uiPriority="68" w:unhideWhenUsed="0"/>
+    <w:lsdException w:name="Medium Grid 3 Accent 4" w:semiHidden="0" w:uiPriority="69" w:unhideWhenUsed="0"/>
+    <w:lsdException w:name="Dark List Accent 4" w:semiHidden="0" w:uiPriority="70" w:unhideWhenUsed="0"/>
+    <w:lsdException w:name="Colorful Shading Accent 4" w:semiHidden="0" w:uiPriority="71" w:unhideWhenUsed="0"/>
+    <w:lsdException w:name="Colorful List Accent 4" w:semiHidden="0" w:uiPriority="72" w:unhideWhenUsed="0"/>
+    <w:lsdException w:name="Colorful Grid Accent 4" w:semiHidden="0" w:uiPriority="73" w:unhideWhenUsed="0"/>
+    <w:lsdException w:name="Light Shading Accent 5" w:semiHidden="0" w:uiPriority="60" w:unhideWhenUsed="0"/>
+    <w:lsdException w:name="Light List Accent 5" w:semiHidden="0" w:uiPriority="61" w:unhideWhenUsed="0"/>
+    <w:lsdException w:name="Light Grid Accent 5" w:semiHidden="0" w:uiPriority="62" w:unhideWhenUsed="0"/>
+    <w:lsdException w:name="Medium Shading 1 Accent 5" w:semiHidden="0" w:uiPriority="63" w:unhideWhenUsed="0"/>
+    <w:lsdException w:name="Medium Shading 2 Accent 5" w:semiHidden="0" w:uiPriority="64" w:unhideWhenUsed="0"/>
+    <w:lsdException w:name="Medium List 1 Accent 5" w:semiHidden="0" w:uiPriority="65" w:unhideWhenUsed="0"/>
+    <w:lsdException w:name="Medium List 2 Accent 5" w:semiHidden="0" w:uiPriority="66" w:unhideWhenUsed="0"/>
+    <w:lsdException w:name="Medium Grid 1 Accent 5" w:semiHidden="0" w:uiPriority="67" w:unhideWhenUsed="0"/>
+    <w:lsdException w:name="Medium Grid 2 Accent 5" w:semiHidden="0" w:uiPriority="68" w:unhideWhenUsed="0"/>
+    <w:lsdException w:name="Medium Grid 3 Accent 5" w:semiHidden="0" w:uiPriority="69" w:unhideWhenUsed="0"/>
+    <w:lsdException w:name="Dark List Accent 5" w:semiHidden="0" w:uiPriority="70" w:unhideWhenUsed="0"/>
+    <w:lsdException w:name="Colorful Shading Accent 5" w:semiHidden="0" w:uiPriority="71" w:unhideWhenUsed="0"/>
+    <w:lsdException w:name="Colorful List Accent 5" w:semiHidden="0" w:uiPriority="72" w:unhideWhenUsed="0"/>
+    <w:lsdException w:name="Colorful Grid Accent 5" w:semiHidden="0" w:uiPriority="73" w:unhideWhenUsed="0"/>
+    <w:lsdException w:name="Light Shading Accent 6" w:semiHidden="0" w:uiPriority="60" w:unhideWhenUsed="0"/>
+    <w:lsdException w:name="Light List Accent 6" w:semiHidden="0" w:uiPriority="61" w:unhideWhenUsed="0"/>
+    <w:lsdException w:name="Light Grid Accent 6" w:semiHidden="0" w:uiPriority="62" w:unhideWhenUsed="0"/>
+    <w:lsdException w:name="Medium Shading 1 Accent 6" w:semiHidden="0" w:uiPriority="63" w:unhideWhenUsed="0"/>
+    <w:lsdException w:name="Medium Shading 2 Accent 6" w:semiHidden="0" w:uiPriority="64" w:unhideWhenUsed="0"/>
+    <w:lsdException w:name="Medium List 1 Accent 6" w:semiHidden="0" w:uiPriority="65" w:unhideWhenUsed="0"/>
+    <w:lsdException w:name="Medium List 2 Accent 6" w:semiHidden="0" w:uiPriority="66" w:unhideWhenUsed="0"/>
+    <w:lsdException w:name="Medium Grid 1 Accent 6" w:semiHidden="0" w:uiPriority="67" w:unhideWhenUsed="0"/>
+    <w:lsdException w:name="Medium Grid 2 Accent 6" w:semiHidden="0" w:uiPriority="68" w:unhideWhenUsed="0"/>
+    <w:lsdException w:name="Medium Grid 3 Accent 6" w:semiHidden="0" w:uiPriority="69" w:unhideWhenUsed="0"/>
+    <w:lsdException w:name="Dark List Accent 6" w:semiHidden="0" w:uiPriority="70" w:unhideWhenUsed="0"/>
+    <w:lsdException w:name="Colorful Shading Accent 6" w:semiHidden="0" w:uiPriority="71" w:unhideWhenUsed="0"/>
+    <w:lsdException w:name="Colorful List Accent 6" w:semiHidden="0" w:uiPriority="72" w:unhideWhenUsed="0"/>
+    <w:lsdException w:name="Colorful Grid Accent 6" w:semiHidden="0" w:uiPriority="73" w:unhideWhenUsed="0"/>
+    <w:lsdException w:name="Subtle Emphasis" w:semiHidden="0" w:uiPriority="19" w:unhideWhenUsed="0" w:qFormat="1"/>
+    <w:lsdException w:name="Intense Emphasis" w:semiHidden="0" w:uiPriority="21" w:unhideWhenUsed="0" w:qFormat="1"/>
+    <w:lsdException w:name="Subtle Reference" w:semiHidden="0" w:uiPriority="31" w:unhideWhenUsed="0" w:qFormat="1"/>
+    <w:lsdException w:name="Intense Reference" w:semiHidden="0" w:uiPriority="32" w:unhideWhenUsed="0" w:qFormat="1"/>
+    <w:lsdException w:name="Book Title" w:semiHidden="0" w:uiPriority="33" w:unhideWhenUsed="0" w:qFormat="1"/>
+    <w:lsdException w:name="Bibliography" w:uiPriority="37"/>
+    <w:lsdException w:name="TOC Heading" w:uiPriority="39" w:qFormat="1"/>
   </w:latentStyles>
   <w:style w:type="paragraph" w:default="1" w:styleId="Normal">
     <w:name w:val="Normal"/>
@@ -2623,6 +2703,7 @@
     <w:uiPriority w:val="99"/>
     <w:semiHidden/>
     <w:unhideWhenUsed/>
+    <w:qFormat/>
     <w:tblPr>
       <w:tblInd w:w="0" w:type="dxa"/>
       <w:tblCellMar>
@@ -2908,7 +2989,7 @@
   <a:extraClrSchemeLst/>
   <a:extLst>
     <a:ext uri="{05A4C25C-085E-4340-85A3-A5531E510DB2}">
-      <thm15:themeFamily xmlns:thm15="http://schemas.microsoft.com/office/thememl/2012/main" name="Office Theme" id="{62F939B6-93AF-4DB8-9C6B-D6C7DFDC589F}" vid="{4A3C46E8-61CC-4603-A589-7422A47A8E4A}"/>
+      <thm15:themeFamily xmlns:thm15="http://schemas.microsoft.com/office/thememl/2012/main" xmlns="" name="Office Theme" id="{62F939B6-93AF-4DB8-9C6B-D6C7DFDC589F}" vid="{4A3C46E8-61CC-4603-A589-7422A47A8E4A}"/>
     </a:ext>
   </a:extLst>
 </a:theme>

</xml_diff>